<commit_message>
Removed comments in Word Doc as all resolved
</commit_message>
<xml_diff>
--- a/content/static/word/CORTEX Interaction Portal - Developer Guide.docx
+++ b/content/static/word/CORTEX Interaction Portal - Developer Guide.docx
@@ -2292,8 +2292,6 @@
           <w:numId w:val="260"/>
         </w:numPr>
       </w:pPr>
-      <w:commentRangeStart w:id="25"/>
-      <w:commentRangeStart w:id="26"/>
       <w:r>
         <w:t xml:space="preserve">Import the app into the </w:t>
       </w:r>
@@ -2304,14 +2302,6 @@
       <w:proofErr w:type="spellEnd"/>
       <w:r>
         <w:t xml:space="preserve"> online platform.</w:t>
-      </w:r>
-      <w:commentRangeEnd w:id="25"/>
-      <w:r>
-        <w:commentReference w:id="25"/>
-      </w:r>
-      <w:commentRangeEnd w:id="26"/>
-      <w:r>
-        <w:commentReference w:id="26"/>
       </w:r>
     </w:p>
     <w:p>
@@ -2333,7 +2323,7 @@
       <w:r>
         <w:t xml:space="preserve"> online platform at </w:t>
       </w:r>
-      <w:hyperlink r:id="rId23" w:history="1">
+      <w:hyperlink r:id="rId19" w:history="1">
         <w:r>
           <w:t>https://platform.appgyver.com/</w:t>
         </w:r>
@@ -2535,7 +2525,7 @@
       <w:r>
         <w:t xml:space="preserve"> online platform at </w:t>
       </w:r>
-      <w:hyperlink r:id="rId24" w:history="1">
+      <w:hyperlink r:id="rId20" w:history="1">
         <w:r>
           <w:rPr>
             <w:rStyle w:val="Hyperlink"/>
@@ -2720,7 +2710,6 @@
           <w:numId w:val="260"/>
         </w:numPr>
       </w:pPr>
-      <w:commentRangeStart w:id="27"/>
       <w:r>
         <w:t>Click Build.</w:t>
       </w:r>
@@ -2746,14 +2735,7 @@
         </w:numPr>
       </w:pPr>
       <w:r>
-        <w:t>Deploy the app. Once the operation has completed, the .zip file can be downloaded</w:t>
-      </w:r>
-      <w:commentRangeEnd w:id="27"/>
-      <w:r>
-        <w:commentReference w:id="27"/>
-      </w:r>
-      <w:r>
-        <w:t>. This can then be extracted and placed into an IIS Site on the App Server(s).</w:t>
+        <w:t>Deploy the app. Once the operation has completed, the .zip file can be downloaded. This can then be extracted and placed into an IIS Site on the App Server(s).</w:t>
       </w:r>
     </w:p>
     <w:p>
@@ -2818,16 +2800,8 @@
           <w:numId w:val="260"/>
         </w:numPr>
       </w:pPr>
-      <w:commentRangeStart w:id="28"/>
-      <w:r>
-        <w:t>Right click this and select ‘Add Application’, configuring as required</w:t>
-      </w:r>
-      <w:commentRangeEnd w:id="28"/>
-      <w:r>
-        <w:commentReference w:id="28"/>
-      </w:r>
-      <w:r>
-        <w:t>.</w:t>
+      <w:r>
+        <w:t>Right click this and select ‘Add Application’, configuring as required.</w:t>
       </w:r>
     </w:p>
     <w:p>
@@ -2974,9 +2948,9 @@
       <w:pPr>
         <w:pStyle w:val="Heading1"/>
       </w:pPr>
-      <w:bookmarkStart w:id="29" w:name="_Toc130888563"/>
-      <w:bookmarkStart w:id="30" w:name="_Toc142059075"/>
-      <w:bookmarkStart w:id="31" w:name="_Toc143173645"/>
+      <w:bookmarkStart w:id="25" w:name="_Toc130888563"/>
+      <w:bookmarkStart w:id="26" w:name="_Toc142059075"/>
+      <w:bookmarkStart w:id="27" w:name="_Toc143173645"/>
       <w:r>
         <w:lastRenderedPageBreak/>
         <w:t>CORTEX</w:t>
@@ -2984,42 +2958,42 @@
       <w:r>
         <w:t xml:space="preserve"> Interaction Portal How-To</w:t>
       </w:r>
+      <w:bookmarkEnd w:id="25"/>
+      <w:bookmarkEnd w:id="26"/>
+      <w:bookmarkEnd w:id="27"/>
+    </w:p>
+    <w:p>
+      <w:r>
+        <w:t xml:space="preserve">This section will focus on a variety of ‘how-to’ sections relating to </w:t>
+      </w:r>
+      <w:r>
+        <w:t>CORTEX</w:t>
+      </w:r>
+      <w:r>
+        <w:t xml:space="preserve"> </w:t>
+      </w:r>
+      <w:r>
+        <w:t>Interaction Portal and its integration with processes automated with Cortex.</w:t>
+      </w:r>
+    </w:p>
+    <w:p>
+      <w:pPr>
+        <w:pStyle w:val="Body2"/>
+      </w:pPr>
+    </w:p>
+    <w:p>
+      <w:pPr>
+        <w:pStyle w:val="Heading2"/>
+      </w:pPr>
+      <w:bookmarkStart w:id="28" w:name="_Toc130888564"/>
+      <w:bookmarkStart w:id="29" w:name="_Toc142059076"/>
+      <w:bookmarkStart w:id="30" w:name="_Toc143173646"/>
+      <w:r>
+        <w:t>Creating a Service Request</w:t>
+      </w:r>
+      <w:bookmarkEnd w:id="28"/>
       <w:bookmarkEnd w:id="29"/>
       <w:bookmarkEnd w:id="30"/>
-      <w:bookmarkEnd w:id="31"/>
-    </w:p>
-    <w:p>
-      <w:r>
-        <w:t xml:space="preserve">This section will focus on a variety of ‘how-to’ sections relating to </w:t>
-      </w:r>
-      <w:r>
-        <w:t>CORTEX</w:t>
-      </w:r>
-      <w:r>
-        <w:t xml:space="preserve"> </w:t>
-      </w:r>
-      <w:r>
-        <w:t>Interaction Portal and its integration with processes automated with Cortex.</w:t>
-      </w:r>
-    </w:p>
-    <w:p>
-      <w:pPr>
-        <w:pStyle w:val="Body2"/>
-      </w:pPr>
-    </w:p>
-    <w:p>
-      <w:pPr>
-        <w:pStyle w:val="Heading2"/>
-      </w:pPr>
-      <w:bookmarkStart w:id="32" w:name="_Toc130888564"/>
-      <w:bookmarkStart w:id="33" w:name="_Toc142059076"/>
-      <w:bookmarkStart w:id="34" w:name="_Toc143173646"/>
-      <w:r>
-        <w:t>Creating a Service Request</w:t>
-      </w:r>
-      <w:bookmarkEnd w:id="32"/>
-      <w:bookmarkEnd w:id="33"/>
-      <w:bookmarkEnd w:id="34"/>
     </w:p>
     <w:p>
       <w:r>
@@ -3119,7 +3093,7 @@
                     </pic:cNvPicPr>
                   </pic:nvPicPr>
                   <pic:blipFill>
-                    <a:blip r:embed="rId25">
+                    <a:blip r:embed="rId21">
                       <a:extLst>
                         <a:ext uri="{28A0092B-C50C-407E-A947-70E740481C1C}">
                           <a14:useLocalDpi xmlns:a14="http://schemas.microsoft.com/office/drawing/2010/main" val="0"/>
@@ -3174,14 +3148,14 @@
         </w:numPr>
         <w:ind w:left="0" w:firstLine="0"/>
       </w:pPr>
-      <w:bookmarkStart w:id="35" w:name="_Toc130888565"/>
+      <w:bookmarkStart w:id="31" w:name="_Toc130888565"/>
       <w:bookmarkEnd w:id="18"/>
       <w:bookmarkEnd w:id="19"/>
       <w:r>
         <w:lastRenderedPageBreak/>
         <w:t xml:space="preserve">Creating an entry in Service Request </w:t>
       </w:r>
-      <w:bookmarkEnd w:id="35"/>
+      <w:bookmarkEnd w:id="31"/>
       <w:r>
         <w:t>Catalogue</w:t>
       </w:r>
@@ -3358,7 +3332,7 @@
                     <pic:cNvPicPr/>
                   </pic:nvPicPr>
                   <pic:blipFill>
-                    <a:blip r:embed="rId26"/>
+                    <a:blip r:embed="rId22"/>
                     <a:stretch>
                       <a:fillRect/>
                     </a:stretch>
@@ -3409,7 +3383,7 @@
       <w:r>
         <w:br w:type="page"/>
       </w:r>
-      <w:bookmarkStart w:id="36" w:name="_Toc130888566"/>
+      <w:bookmarkStart w:id="32" w:name="_Toc130888566"/>
       <w:r>
         <w:rPr>
           <w:rFonts w:eastAsiaTheme="minorHAnsi"/>
@@ -3417,7 +3391,7 @@
         <w:lastRenderedPageBreak/>
         <w:t>Creating a basic Service Request Page</w:t>
       </w:r>
-      <w:bookmarkEnd w:id="36"/>
+      <w:bookmarkEnd w:id="32"/>
     </w:p>
     <w:p>
       <w:r>
@@ -3429,18 +3403,7 @@
       </w:r>
       <w:proofErr w:type="spellEnd"/>
       <w:r>
-        <w:t xml:space="preserve"> development environment, complete the following steps to </w:t>
-      </w:r>
-      <w:commentRangeStart w:id="37"/>
-      <w:r>
-        <w:t>create a new page</w:t>
-      </w:r>
-      <w:commentRangeEnd w:id="37"/>
-      <w:r>
-        <w:commentReference w:id="37"/>
-      </w:r>
-      <w:r>
-        <w:t>:</w:t>
+        <w:t xml:space="preserve"> development environment, complete the following steps to create a new page:</w:t>
       </w:r>
     </w:p>
     <w:p>
@@ -3557,7 +3520,7 @@
                     <pic:cNvPicPr/>
                   </pic:nvPicPr>
                   <pic:blipFill>
-                    <a:blip r:embed="rId27"/>
+                    <a:blip r:embed="rId23"/>
                     <a:stretch>
                       <a:fillRect/>
                     </a:stretch>
@@ -3640,7 +3603,7 @@
                     <pic:cNvPicPr/>
                   </pic:nvPicPr>
                   <pic:blipFill>
-                    <a:blip r:embed="rId28"/>
+                    <a:blip r:embed="rId24"/>
                     <a:stretch>
                       <a:fillRect/>
                     </a:stretch>
@@ -3730,7 +3693,7 @@
                     <pic:cNvPicPr/>
                   </pic:nvPicPr>
                   <pic:blipFill>
-                    <a:blip r:embed="rId29"/>
+                    <a:blip r:embed="rId25"/>
                     <a:stretch>
                       <a:fillRect/>
                     </a:stretch>
@@ -3823,7 +3786,7 @@
                     <pic:cNvPicPr/>
                   </pic:nvPicPr>
                   <pic:blipFill>
-                    <a:blip r:embed="rId30"/>
+                    <a:blip r:embed="rId26"/>
                     <a:stretch>
                       <a:fillRect/>
                     </a:stretch>
@@ -3981,7 +3944,7 @@
                     <pic:cNvPicPr/>
                   </pic:nvPicPr>
                   <pic:blipFill>
-                    <a:blip r:embed="rId31"/>
+                    <a:blip r:embed="rId27"/>
                     <a:stretch>
                       <a:fillRect/>
                     </a:stretch>
@@ -4103,7 +4066,7 @@
                     <pic:cNvPicPr/>
                   </pic:nvPicPr>
                   <pic:blipFill>
-                    <a:blip r:embed="rId32"/>
+                    <a:blip r:embed="rId28"/>
                     <a:stretch>
                       <a:fillRect/>
                     </a:stretch>
@@ -4188,7 +4151,7 @@
                     <pic:cNvPicPr/>
                   </pic:nvPicPr>
                   <pic:blipFill>
-                    <a:blip r:embed="rId33"/>
+                    <a:blip r:embed="rId29"/>
                     <a:stretch>
                       <a:fillRect/>
                     </a:stretch>
@@ -4352,7 +4315,7 @@
                     <pic:cNvPicPr/>
                   </pic:nvPicPr>
                   <pic:blipFill>
-                    <a:blip r:embed="rId34"/>
+                    <a:blip r:embed="rId30"/>
                     <a:stretch>
                       <a:fillRect/>
                     </a:stretch>
@@ -4406,12 +4369,12 @@
         </w:numPr>
         <w:ind w:left="0" w:firstLine="0"/>
       </w:pPr>
-      <w:bookmarkStart w:id="38" w:name="_Toc130888567"/>
+      <w:bookmarkStart w:id="33" w:name="_Toc130888567"/>
       <w:r>
         <w:lastRenderedPageBreak/>
         <w:t>Mapping the Page to the Service Request</w:t>
       </w:r>
-      <w:bookmarkEnd w:id="38"/>
+      <w:bookmarkEnd w:id="33"/>
       <w:r>
         <w:t xml:space="preserve"> </w:t>
       </w:r>
@@ -4450,7 +4413,7 @@
                     <pic:cNvPicPr/>
                   </pic:nvPicPr>
                   <pic:blipFill>
-                    <a:blip r:embed="rId35"/>
+                    <a:blip r:embed="rId31"/>
                     <a:stretch>
                       <a:fillRect/>
                     </a:stretch>
@@ -4513,7 +4476,7 @@
                     <pic:cNvPicPr/>
                   </pic:nvPicPr>
                   <pic:blipFill>
-                    <a:blip r:embed="rId36"/>
+                    <a:blip r:embed="rId32"/>
                     <a:stretch>
                       <a:fillRect/>
                     </a:stretch>
@@ -4578,7 +4541,7 @@
                     <pic:cNvPicPr/>
                   </pic:nvPicPr>
                   <pic:blipFill>
-                    <a:blip r:embed="rId37"/>
+                    <a:blip r:embed="rId33"/>
                     <a:stretch>
                       <a:fillRect/>
                     </a:stretch>
@@ -4677,7 +4640,7 @@
                     <pic:cNvPicPr/>
                   </pic:nvPicPr>
                   <pic:blipFill>
-                    <a:blip r:embed="rId38"/>
+                    <a:blip r:embed="rId34"/>
                     <a:stretch>
                       <a:fillRect/>
                     </a:stretch>
@@ -4737,7 +4700,7 @@
                     <pic:cNvPicPr/>
                   </pic:nvPicPr>
                   <pic:blipFill>
-                    <a:blip r:embed="rId39"/>
+                    <a:blip r:embed="rId35"/>
                     <a:stretch>
                       <a:fillRect/>
                     </a:stretch>
@@ -4792,7 +4755,7 @@
                     <pic:cNvPicPr/>
                   </pic:nvPicPr>
                   <pic:blipFill>
-                    <a:blip r:embed="rId40"/>
+                    <a:blip r:embed="rId36"/>
                     <a:stretch>
                       <a:fillRect/>
                     </a:stretch>
@@ -4836,7 +4799,7 @@
         </w:numPr>
         <w:ind w:left="0" w:firstLine="0"/>
       </w:pPr>
-      <w:bookmarkStart w:id="39" w:name="_Toc130888568"/>
+      <w:bookmarkStart w:id="34" w:name="_Toc130888568"/>
       <w:r>
         <w:t xml:space="preserve">Creating and calling a </w:t>
       </w:r>
@@ -4846,7 +4809,7 @@
       <w:r>
         <w:t xml:space="preserve"> Flow</w:t>
       </w:r>
-      <w:bookmarkEnd w:id="39"/>
+      <w:bookmarkEnd w:id="34"/>
     </w:p>
     <w:p>
       <w:r>
@@ -5053,7 +5016,7 @@
                     <pic:cNvPicPr/>
                   </pic:nvPicPr>
                   <pic:blipFill>
-                    <a:blip r:embed="rId41"/>
+                    <a:blip r:embed="rId37"/>
                     <a:stretch>
                       <a:fillRect/>
                     </a:stretch>
@@ -5271,7 +5234,7 @@
                     <pic:cNvPicPr/>
                   </pic:nvPicPr>
                   <pic:blipFill>
-                    <a:blip r:embed="rId42"/>
+                    <a:blip r:embed="rId38"/>
                     <a:stretch>
                       <a:fillRect/>
                     </a:stretch>
@@ -5435,7 +5398,7 @@
                     <pic:cNvPicPr/>
                   </pic:nvPicPr>
                   <pic:blipFill>
-                    <a:blip r:embed="rId43"/>
+                    <a:blip r:embed="rId39"/>
                     <a:stretch>
                       <a:fillRect/>
                     </a:stretch>
@@ -5697,14 +5660,14 @@
       <w:pPr>
         <w:pStyle w:val="Heading2"/>
       </w:pPr>
-      <w:bookmarkStart w:id="40" w:name="_Toc142059077"/>
-      <w:bookmarkStart w:id="41" w:name="_Toc143173647"/>
+      <w:bookmarkStart w:id="35" w:name="_Toc142059077"/>
+      <w:bookmarkStart w:id="36" w:name="_Toc143173647"/>
       <w:r>
         <w:lastRenderedPageBreak/>
         <w:t>Creating a Process (Process-Driven UI)</w:t>
       </w:r>
-      <w:bookmarkEnd w:id="40"/>
-      <w:bookmarkEnd w:id="41"/>
+      <w:bookmarkEnd w:id="35"/>
+      <w:bookmarkEnd w:id="36"/>
     </w:p>
     <w:p>
       <w:r>
@@ -5732,8 +5695,8 @@
       <w:pPr>
         <w:pStyle w:val="Body2"/>
         <w:sectPr>
-          <w:headerReference w:type="default" r:id="rId44"/>
-          <w:footerReference w:type="default" r:id="rId45"/>
+          <w:headerReference w:type="default" r:id="rId40"/>
+          <w:footerReference w:type="default" r:id="rId41"/>
           <w:pgSz w:w="11906" w:h="16838"/>
           <w:pgMar w:top="1797" w:right="1800" w:bottom="1440" w:left="1800" w:header="708" w:footer="708" w:gutter="0"/>
           <w:cols w:space="708"/>
@@ -5767,7 +5730,7 @@
           <w:noProof/>
         </w:rPr>
         <w:drawing>
-          <wp:inline distT="0" distB="0" distL="0" distR="0" wp14:anchorId="5CA0745E" wp14:editId="16FD44F3">
+          <wp:inline distT="0" distB="0" distL="0" distR="0" wp14:anchorId="5CA0745E" wp14:editId="41398951">
             <wp:extent cx="7004649" cy="4335242"/>
             <wp:effectExtent l="0" t="0" r="6350" b="8255"/>
             <wp:docPr id="61" name="Picture 61" descr="Diagram&#10;&#10;Description automatically generated"/>
@@ -5784,7 +5747,7 @@
                     </pic:cNvPicPr>
                   </pic:nvPicPr>
                   <pic:blipFill>
-                    <a:blip r:embed="rId46" cstate="print">
+                    <a:blip r:embed="rId42" cstate="print">
                       <a:extLst>
                         <a:ext uri="{28A0092B-C50C-407E-A947-70E740481C1C}">
                           <a14:useLocalDpi xmlns:a14="http://schemas.microsoft.com/office/drawing/2010/main" val="0"/>
@@ -5828,12 +5791,12 @@
         </w:numPr>
         <w:ind w:left="0" w:firstLine="0"/>
       </w:pPr>
-      <w:bookmarkStart w:id="42" w:name="_Toc130888570"/>
+      <w:bookmarkStart w:id="37" w:name="_Toc130888570"/>
       <w:r>
         <w:lastRenderedPageBreak/>
         <w:t>Creating a Process Flow</w:t>
       </w:r>
-      <w:bookmarkEnd w:id="42"/>
+      <w:bookmarkEnd w:id="37"/>
     </w:p>
     <w:p>
       <w:r>
@@ -6039,7 +6002,7 @@
           <w:noProof/>
         </w:rPr>
         <w:drawing>
-          <wp:inline distT="0" distB="0" distL="0" distR="0" wp14:anchorId="766670A4" wp14:editId="1C76DCB1">
+          <wp:inline distT="0" distB="0" distL="0" distR="0" wp14:anchorId="766670A4" wp14:editId="372FD635">
             <wp:extent cx="3800475" cy="2750884"/>
             <wp:effectExtent l="0" t="0" r="0" b="0"/>
             <wp:docPr id="763852489" name="Picture 1"/>
@@ -6056,7 +6019,7 @@
                     </pic:cNvPicPr>
                   </pic:nvPicPr>
                   <pic:blipFill>
-                    <a:blip r:embed="rId47" cstate="print">
+                    <a:blip r:embed="rId43" cstate="print">
                       <a:extLst>
                         <a:ext uri="{28A0092B-C50C-407E-A947-70E740481C1C}">
                           <a14:useLocalDpi xmlns:a14="http://schemas.microsoft.com/office/drawing/2010/main" val="0"/>
@@ -6732,7 +6695,7 @@
                     <pic:cNvPicPr/>
                   </pic:nvPicPr>
                   <pic:blipFill>
-                    <a:blip r:embed="rId48"/>
+                    <a:blip r:embed="rId44"/>
                     <a:stretch>
                       <a:fillRect/>
                     </a:stretch>
@@ -7845,7 +7808,7 @@
                     <pic:cNvPicPr/>
                   </pic:nvPicPr>
                   <pic:blipFill>
-                    <a:blip r:embed="rId49"/>
+                    <a:blip r:embed="rId45"/>
                     <a:stretch>
                       <a:fillRect/>
                     </a:stretch>
@@ -8086,7 +8049,7 @@
                     <pic:cNvPicPr/>
                   </pic:nvPicPr>
                   <pic:blipFill>
-                    <a:blip r:embed="rId50"/>
+                    <a:blip r:embed="rId46"/>
                     <a:stretch>
                       <a:fillRect/>
                     </a:stretch>
@@ -8116,11 +8079,11 @@
         </w:numPr>
         <w:ind w:left="0" w:firstLine="0"/>
       </w:pPr>
-      <w:bookmarkStart w:id="43" w:name="_Toc130888571"/>
+      <w:bookmarkStart w:id="38" w:name="_Toc130888571"/>
       <w:r>
         <w:t>Creating the Task UI</w:t>
       </w:r>
-      <w:bookmarkEnd w:id="43"/>
+      <w:bookmarkEnd w:id="38"/>
     </w:p>
     <w:p>
       <w:r>
@@ -8303,7 +8266,7 @@
                     <pic:cNvPicPr/>
                   </pic:nvPicPr>
                   <pic:blipFill>
-                    <a:blip r:embed="rId51"/>
+                    <a:blip r:embed="rId47"/>
                     <a:stretch>
                       <a:fillRect/>
                     </a:stretch>
@@ -8444,7 +8407,7 @@
                     <pic:cNvPicPr/>
                   </pic:nvPicPr>
                   <pic:blipFill>
-                    <a:blip r:embed="rId52"/>
+                    <a:blip r:embed="rId48"/>
                     <a:stretch>
                       <a:fillRect/>
                     </a:stretch>
@@ -8549,7 +8512,7 @@
                     <pic:cNvPicPr/>
                   </pic:nvPicPr>
                   <pic:blipFill>
-                    <a:blip r:embed="rId53"/>
+                    <a:blip r:embed="rId49"/>
                     <a:stretch>
                       <a:fillRect/>
                     </a:stretch>
@@ -8627,7 +8590,7 @@
                     <pic:cNvPicPr/>
                   </pic:nvPicPr>
                   <pic:blipFill>
-                    <a:blip r:embed="rId54"/>
+                    <a:blip r:embed="rId50"/>
                     <a:stretch>
                       <a:fillRect/>
                     </a:stretch>
@@ -8821,7 +8784,7 @@
                     <pic:cNvPicPr/>
                   </pic:nvPicPr>
                   <pic:blipFill>
-                    <a:blip r:embed="rId55"/>
+                    <a:blip r:embed="rId51"/>
                     <a:stretch>
                       <a:fillRect/>
                     </a:stretch>
@@ -8970,7 +8933,7 @@
                     <pic:cNvPicPr/>
                   </pic:nvPicPr>
                   <pic:blipFill>
-                    <a:blip r:embed="rId56"/>
+                    <a:blip r:embed="rId52"/>
                     <a:stretch>
                       <a:fillRect/>
                     </a:stretch>
@@ -9165,7 +9128,7 @@
                     <pic:cNvPicPr/>
                   </pic:nvPicPr>
                   <pic:blipFill>
-                    <a:blip r:embed="rId57"/>
+                    <a:blip r:embed="rId53"/>
                     <a:stretch>
                       <a:fillRect/>
                     </a:stretch>
@@ -9195,15 +9158,15 @@
         </w:numPr>
       </w:pPr>
       <w:r>
-        <w:t xml:space="preserve">Double click the ‘Go </w:t>
+        <w:t xml:space="preserve">Double </w:t>
       </w:r>
       <w:proofErr w:type="gramStart"/>
       <w:r>
-        <w:t>To</w:t>
+        <w:t>click</w:t>
       </w:r>
       <w:proofErr w:type="gramEnd"/>
       <w:r>
-        <w:t xml:space="preserve"> Process Task’ flow and view the logic.</w:t>
+        <w:t xml:space="preserve"> the ‘Go To Process Task’ flow and view the logic.</w:t>
       </w:r>
     </w:p>
     <w:p>
@@ -9361,7 +9324,7 @@
                     <pic:cNvPicPr/>
                   </pic:nvPicPr>
                   <pic:blipFill>
-                    <a:blip r:embed="rId58"/>
+                    <a:blip r:embed="rId54"/>
                     <a:stretch>
                       <a:fillRect/>
                     </a:stretch>
@@ -9435,7 +9398,7 @@
                     <pic:cNvPicPr/>
                   </pic:nvPicPr>
                   <pic:blipFill>
-                    <a:blip r:embed="rId59"/>
+                    <a:blip r:embed="rId55"/>
                     <a:stretch>
                       <a:fillRect/>
                     </a:stretch>
@@ -9479,12 +9442,12 @@
         </w:numPr>
         <w:ind w:left="0" w:firstLine="0"/>
       </w:pPr>
-      <w:bookmarkStart w:id="44" w:name="_Toc130888572"/>
+      <w:bookmarkStart w:id="39" w:name="_Toc130888572"/>
       <w:r>
         <w:lastRenderedPageBreak/>
         <w:t>Testing</w:t>
       </w:r>
-      <w:bookmarkEnd w:id="44"/>
+      <w:bookmarkEnd w:id="39"/>
     </w:p>
     <w:p>
       <w:pPr>
@@ -9644,7 +9607,7 @@
                     <pic:cNvPicPr/>
                   </pic:nvPicPr>
                   <pic:blipFill>
-                    <a:blip r:embed="rId60"/>
+                    <a:blip r:embed="rId56"/>
                     <a:stretch>
                       <a:fillRect/>
                     </a:stretch>
@@ -9707,7 +9670,7 @@
                     <pic:cNvPicPr/>
                   </pic:nvPicPr>
                   <pic:blipFill>
-                    <a:blip r:embed="rId61"/>
+                    <a:blip r:embed="rId57"/>
                     <a:stretch>
                       <a:fillRect/>
                     </a:stretch>
@@ -9861,7 +9824,7 @@
                     <pic:cNvPicPr/>
                   </pic:nvPicPr>
                   <pic:blipFill>
-                    <a:blip r:embed="rId62"/>
+                    <a:blip r:embed="rId58"/>
                     <a:stretch>
                       <a:fillRect/>
                     </a:stretch>
@@ -9927,16 +9890,16 @@
       <w:pPr>
         <w:pStyle w:val="Heading2"/>
       </w:pPr>
-      <w:bookmarkStart w:id="45" w:name="_Toc130888573"/>
-      <w:bookmarkStart w:id="46" w:name="_Toc142059078"/>
-      <w:bookmarkStart w:id="47" w:name="_Toc143173648"/>
+      <w:bookmarkStart w:id="40" w:name="_Toc130888573"/>
+      <w:bookmarkStart w:id="41" w:name="_Toc142059078"/>
+      <w:bookmarkStart w:id="42" w:name="_Toc143173648"/>
       <w:r>
         <w:lastRenderedPageBreak/>
         <w:t>Direct Linking</w:t>
       </w:r>
-      <w:bookmarkEnd w:id="45"/>
-      <w:bookmarkEnd w:id="46"/>
-      <w:bookmarkEnd w:id="47"/>
+      <w:bookmarkEnd w:id="40"/>
+      <w:bookmarkEnd w:id="41"/>
+      <w:bookmarkEnd w:id="42"/>
     </w:p>
     <w:p>
       <w:r>
@@ -9957,11 +9920,11 @@
         </w:numPr>
         <w:ind w:left="0" w:firstLine="0"/>
       </w:pPr>
-      <w:bookmarkStart w:id="48" w:name="_Toc130888574"/>
+      <w:bookmarkStart w:id="43" w:name="_Toc130888574"/>
       <w:r>
         <w:t>URL Structure</w:t>
       </w:r>
-      <w:bookmarkEnd w:id="48"/>
+      <w:bookmarkEnd w:id="43"/>
     </w:p>
     <w:p>
       <w:r>
@@ -10458,7 +10421,7 @@
           <w:bCs/>
         </w:rPr>
       </w:pPr>
-      <w:hyperlink r:id="rId63" w:history="1">
+      <w:hyperlink r:id="rId59" w:history="1">
         <w:r>
           <w:rPr>
             <w:rStyle w:val="Hyperlink"/>
@@ -10483,11 +10446,11 @@
         </w:numPr>
         <w:ind w:left="0" w:firstLine="0"/>
       </w:pPr>
-      <w:bookmarkStart w:id="49" w:name="_Toc130888575"/>
+      <w:bookmarkStart w:id="44" w:name="_Toc130888575"/>
       <w:r>
         <w:t>Sharing a link manually</w:t>
       </w:r>
-      <w:bookmarkEnd w:id="49"/>
+      <w:bookmarkEnd w:id="44"/>
     </w:p>
     <w:p>
       <w:r>
@@ -10518,7 +10481,7 @@
                     <pic:cNvPicPr/>
                   </pic:nvPicPr>
                   <pic:blipFill>
-                    <a:blip r:embed="rId64"/>
+                    <a:blip r:embed="rId60"/>
                     <a:stretch>
                       <a:fillRect/>
                     </a:stretch>
@@ -10569,7 +10532,7 @@
           <w:bCs/>
         </w:rPr>
       </w:pPr>
-      <w:hyperlink r:id="rId65" w:history="1">
+      <w:hyperlink r:id="rId61" w:history="1">
         <w:r>
           <w:rPr>
             <w:rStyle w:val="Hyperlink"/>
@@ -10613,7 +10576,7 @@
                     <pic:cNvPicPr/>
                   </pic:nvPicPr>
                   <pic:blipFill>
-                    <a:blip r:embed="rId66"/>
+                    <a:blip r:embed="rId62"/>
                     <a:stretch>
                       <a:fillRect/>
                     </a:stretch>
@@ -10648,11 +10611,11 @@
         </w:numPr>
         <w:ind w:left="0" w:firstLine="0"/>
       </w:pPr>
-      <w:bookmarkStart w:id="50" w:name="_Toc130888576"/>
+      <w:bookmarkStart w:id="45" w:name="_Toc130888576"/>
       <w:r>
         <w:t>Sharing a link automatically</w:t>
       </w:r>
-      <w:bookmarkEnd w:id="50"/>
+      <w:bookmarkEnd w:id="45"/>
     </w:p>
     <w:p>
       <w:r>
@@ -10688,7 +10651,7 @@
                     <pic:cNvPicPr/>
                   </pic:nvPicPr>
                   <pic:blipFill>
-                    <a:blip r:embed="rId67"/>
+                    <a:blip r:embed="rId63"/>
                     <a:stretch>
                       <a:fillRect/>
                     </a:stretch>
@@ -10713,9 +10676,9 @@
       <w:pPr>
         <w:pStyle w:val="Heading1"/>
       </w:pPr>
-      <w:bookmarkStart w:id="51" w:name="_Toc130888577"/>
-      <w:bookmarkStart w:id="52" w:name="_Toc142059079"/>
-      <w:bookmarkStart w:id="53" w:name="_Toc143173649"/>
+      <w:bookmarkStart w:id="46" w:name="_Toc130888577"/>
+      <w:bookmarkStart w:id="47" w:name="_Toc142059079"/>
+      <w:bookmarkStart w:id="48" w:name="_Toc143173649"/>
       <w:proofErr w:type="spellStart"/>
       <w:r>
         <w:lastRenderedPageBreak/>
@@ -10725,36 +10688,36 @@
       <w:r>
         <w:t xml:space="preserve"> How-To Guidance</w:t>
       </w:r>
+      <w:bookmarkEnd w:id="46"/>
+      <w:bookmarkEnd w:id="47"/>
+      <w:bookmarkEnd w:id="48"/>
+    </w:p>
+    <w:p>
+      <w:r>
+        <w:t xml:space="preserve">This section will focus on a variety of miscellaneous ‘how-to’ sections relating to building pages in </w:t>
+      </w:r>
+      <w:proofErr w:type="spellStart"/>
+      <w:r>
+        <w:t>AppGyver</w:t>
+      </w:r>
+      <w:proofErr w:type="spellEnd"/>
+      <w:r>
+        <w:t>.</w:t>
+      </w:r>
+    </w:p>
+    <w:p>
+      <w:pPr>
+        <w:pStyle w:val="Heading2"/>
+      </w:pPr>
+      <w:bookmarkStart w:id="49" w:name="_Toc130888578"/>
+      <w:bookmarkStart w:id="50" w:name="_Toc142059080"/>
+      <w:bookmarkStart w:id="51" w:name="_Toc143173650"/>
+      <w:r>
+        <w:t>UI Components</w:t>
+      </w:r>
+      <w:bookmarkEnd w:id="49"/>
+      <w:bookmarkEnd w:id="50"/>
       <w:bookmarkEnd w:id="51"/>
-      <w:bookmarkEnd w:id="52"/>
-      <w:bookmarkEnd w:id="53"/>
-    </w:p>
-    <w:p>
-      <w:r>
-        <w:t xml:space="preserve">This section will focus on a variety of miscellaneous ‘how-to’ sections relating to building pages in </w:t>
-      </w:r>
-      <w:proofErr w:type="spellStart"/>
-      <w:r>
-        <w:t>AppGyver</w:t>
-      </w:r>
-      <w:proofErr w:type="spellEnd"/>
-      <w:r>
-        <w:t>.</w:t>
-      </w:r>
-    </w:p>
-    <w:p>
-      <w:pPr>
-        <w:pStyle w:val="Heading2"/>
-      </w:pPr>
-      <w:bookmarkStart w:id="54" w:name="_Toc130888578"/>
-      <w:bookmarkStart w:id="55" w:name="_Toc142059080"/>
-      <w:bookmarkStart w:id="56" w:name="_Toc143173650"/>
-      <w:r>
-        <w:t>UI Components</w:t>
-      </w:r>
-      <w:bookmarkEnd w:id="54"/>
-      <w:bookmarkEnd w:id="55"/>
-      <w:bookmarkEnd w:id="56"/>
     </w:p>
     <w:p>
       <w:pPr>
@@ -10765,11 +10728,11 @@
         </w:numPr>
         <w:ind w:left="0" w:firstLine="0"/>
       </w:pPr>
-      <w:bookmarkStart w:id="57" w:name="_Toc130888579"/>
+      <w:bookmarkStart w:id="52" w:name="_Toc130888579"/>
       <w:r>
         <w:t>Conditional visibility</w:t>
       </w:r>
-      <w:bookmarkEnd w:id="57"/>
+      <w:bookmarkEnd w:id="52"/>
     </w:p>
     <w:p>
       <w:r>
@@ -10941,7 +10904,7 @@
                     <pic:cNvPicPr/>
                   </pic:nvPicPr>
                   <pic:blipFill>
-                    <a:blip r:embed="rId68"/>
+                    <a:blip r:embed="rId64"/>
                     <a:stretch>
                       <a:fillRect/>
                     </a:stretch>
@@ -11120,7 +11083,7 @@
                     <pic:cNvPicPr/>
                   </pic:nvPicPr>
                   <pic:blipFill>
-                    <a:blip r:embed="rId69"/>
+                    <a:blip r:embed="rId65"/>
                     <a:stretch>
                       <a:fillRect/>
                     </a:stretch>
@@ -11232,7 +11195,7 @@
                     <pic:cNvPicPr/>
                   </pic:nvPicPr>
                   <pic:blipFill>
-                    <a:blip r:embed="rId70"/>
+                    <a:blip r:embed="rId66"/>
                     <a:stretch>
                       <a:fillRect/>
                     </a:stretch>
@@ -11363,7 +11326,7 @@
                     <pic:cNvPicPr/>
                   </pic:nvPicPr>
                   <pic:blipFill>
-                    <a:blip r:embed="rId71"/>
+                    <a:blip r:embed="rId67"/>
                     <a:stretch>
                       <a:fillRect/>
                     </a:stretch>
@@ -11680,7 +11643,7 @@
       <w:r>
         <w:br w:type="page"/>
       </w:r>
-      <w:bookmarkStart w:id="58" w:name="_Toc130888580"/>
+      <w:bookmarkStart w:id="53" w:name="_Toc130888580"/>
       <w:r>
         <w:rPr>
           <w:rFonts w:eastAsiaTheme="minorHAnsi"/>
@@ -11688,7 +11651,7 @@
         <w:lastRenderedPageBreak/>
         <w:t>Repeating UI components</w:t>
       </w:r>
-      <w:bookmarkEnd w:id="58"/>
+      <w:bookmarkEnd w:id="53"/>
     </w:p>
     <w:p>
       <w:r>
@@ -11802,7 +11765,7 @@
                     <pic:cNvPicPr/>
                   </pic:nvPicPr>
                   <pic:blipFill rotWithShape="1">
-                    <a:blip r:embed="rId72"/>
+                    <a:blip r:embed="rId68"/>
                     <a:srcRect r="46352"/>
                     <a:stretch/>
                   </pic:blipFill>
@@ -11908,7 +11871,7 @@
                     <pic:cNvPicPr/>
                   </pic:nvPicPr>
                   <pic:blipFill>
-                    <a:blip r:embed="rId73"/>
+                    <a:blip r:embed="rId69"/>
                     <a:stretch>
                       <a:fillRect/>
                     </a:stretch>
@@ -11951,12 +11914,12 @@
         </w:numPr>
         <w:ind w:left="0" w:firstLine="0"/>
       </w:pPr>
-      <w:bookmarkStart w:id="59" w:name="_Toc130888581"/>
+      <w:bookmarkStart w:id="54" w:name="_Toc130888581"/>
       <w:r>
         <w:lastRenderedPageBreak/>
         <w:t>Dynamic Forms</w:t>
       </w:r>
-      <w:bookmarkEnd w:id="59"/>
+      <w:bookmarkEnd w:id="54"/>
     </w:p>
     <w:p>
       <w:r>
@@ -14250,7 +14213,7 @@
                     <pic:cNvPicPr/>
                   </pic:nvPicPr>
                   <pic:blipFill rotWithShape="1">
-                    <a:blip r:embed="rId74"/>
+                    <a:blip r:embed="rId70"/>
                     <a:srcRect t="19512"/>
                     <a:stretch/>
                   </pic:blipFill>
@@ -14384,7 +14347,7 @@
                     <pic:cNvPicPr/>
                   </pic:nvPicPr>
                   <pic:blipFill>
-                    <a:blip r:embed="rId75"/>
+                    <a:blip r:embed="rId71"/>
                     <a:stretch>
                       <a:fillRect/>
                     </a:stretch>
@@ -14603,7 +14566,7 @@
         <w:spacing w:after="0"/>
         <w:ind w:left="2160"/>
       </w:pPr>
-      <w:bookmarkStart w:id="60" w:name="_Hlk126323065"/>
+      <w:bookmarkStart w:id="55" w:name="_Hlk126323065"/>
       <w:r>
         <w:rPr>
           <w:b/>
@@ -14658,7 +14621,7 @@
       </w:r>
       <w:proofErr w:type="spellEnd"/>
     </w:p>
-    <w:bookmarkEnd w:id="60"/>
+    <w:bookmarkEnd w:id="55"/>
     <w:p>
       <w:pPr>
         <w:pStyle w:val="Body2"/>
@@ -14754,7 +14717,7 @@
         <w:spacing w:after="0"/>
         <w:ind w:left="2160"/>
       </w:pPr>
-      <w:bookmarkStart w:id="61" w:name="_Hlk126332324"/>
+      <w:bookmarkStart w:id="56" w:name="_Hlk126332324"/>
       <w:r>
         <w:rPr>
           <w:b/>
@@ -14815,7 +14778,7 @@
         <w:t>)</w:t>
       </w:r>
     </w:p>
-    <w:bookmarkEnd w:id="61"/>
+    <w:bookmarkEnd w:id="56"/>
     <w:p>
       <w:pPr>
         <w:pStyle w:val="Body2"/>
@@ -16021,7 +15984,7 @@
                     <pic:cNvPicPr/>
                   </pic:nvPicPr>
                   <pic:blipFill>
-                    <a:blip r:embed="rId76"/>
+                    <a:blip r:embed="rId72"/>
                     <a:stretch>
                       <a:fillRect/>
                     </a:stretch>
@@ -16088,7 +16051,7 @@
                     <pic:cNvPicPr/>
                   </pic:nvPicPr>
                   <pic:blipFill>
-                    <a:blip r:embed="rId77"/>
+                    <a:blip r:embed="rId73"/>
                     <a:stretch>
                       <a:fillRect/>
                     </a:stretch>
@@ -16246,12 +16209,12 @@
         </w:numPr>
         <w:ind w:left="0" w:firstLine="0"/>
       </w:pPr>
-      <w:bookmarkStart w:id="62" w:name="_Toc130888582"/>
+      <w:bookmarkStart w:id="57" w:name="_Toc130888582"/>
       <w:r>
         <w:lastRenderedPageBreak/>
         <w:t>Progress Bar</w:t>
       </w:r>
-      <w:bookmarkEnd w:id="62"/>
+      <w:bookmarkEnd w:id="57"/>
     </w:p>
     <w:p>
       <w:r>
@@ -16292,7 +16255,7 @@
                     <pic:cNvPicPr/>
                   </pic:nvPicPr>
                   <pic:blipFill>
-                    <a:blip r:embed="rId78"/>
+                    <a:blip r:embed="rId74"/>
                     <a:stretch>
                       <a:fillRect/>
                     </a:stretch>
@@ -16384,7 +16347,7 @@
                     <pic:cNvPicPr/>
                   </pic:nvPicPr>
                   <pic:blipFill>
-                    <a:blip r:embed="rId79"/>
+                    <a:blip r:embed="rId75"/>
                     <a:stretch>
                       <a:fillRect/>
                     </a:stretch>
@@ -16614,7 +16577,7 @@
                     <pic:cNvPicPr/>
                   </pic:nvPicPr>
                   <pic:blipFill rotWithShape="1">
-                    <a:blip r:embed="rId80"/>
+                    <a:blip r:embed="rId76"/>
                     <a:srcRect l="962" t="2098" r="1227" b="1678"/>
                     <a:stretch/>
                   </pic:blipFill>
@@ -16767,16 +16730,16 @@
       <w:pPr>
         <w:pStyle w:val="Heading2"/>
       </w:pPr>
-      <w:bookmarkStart w:id="63" w:name="_Toc130888583"/>
-      <w:bookmarkStart w:id="64" w:name="_Toc142059081"/>
-      <w:bookmarkStart w:id="65" w:name="_Toc143173651"/>
+      <w:bookmarkStart w:id="58" w:name="_Toc130888583"/>
+      <w:bookmarkStart w:id="59" w:name="_Toc142059081"/>
+      <w:bookmarkStart w:id="60" w:name="_Toc143173651"/>
       <w:r>
         <w:lastRenderedPageBreak/>
         <w:t>Logic</w:t>
       </w:r>
-      <w:bookmarkEnd w:id="63"/>
-      <w:bookmarkEnd w:id="64"/>
-      <w:bookmarkEnd w:id="65"/>
+      <w:bookmarkEnd w:id="58"/>
+      <w:bookmarkEnd w:id="59"/>
+      <w:bookmarkEnd w:id="60"/>
     </w:p>
     <w:p>
       <w:pPr>
@@ -16787,11 +16750,11 @@
         </w:numPr>
         <w:ind w:left="0" w:firstLine="0"/>
       </w:pPr>
-      <w:bookmarkStart w:id="66" w:name="_Toc130888584"/>
+      <w:bookmarkStart w:id="61" w:name="_Toc130888584"/>
       <w:r>
         <w:t>Debugging logic</w:t>
       </w:r>
-      <w:bookmarkEnd w:id="66"/>
+      <w:bookmarkEnd w:id="61"/>
     </w:p>
     <w:p>
       <w:r>
@@ -16869,7 +16832,7 @@
                     <pic:cNvPicPr/>
                   </pic:nvPicPr>
                   <pic:blipFill>
-                    <a:blip r:embed="rId81"/>
+                    <a:blip r:embed="rId77"/>
                     <a:stretch>
                       <a:fillRect/>
                     </a:stretch>
@@ -16932,7 +16895,7 @@
                     <pic:cNvPicPr/>
                   </pic:nvPicPr>
                   <pic:blipFill>
-                    <a:blip r:embed="rId82"/>
+                    <a:blip r:embed="rId78"/>
                     <a:stretch>
                       <a:fillRect/>
                     </a:stretch>
@@ -16992,7 +16955,7 @@
                     <pic:cNvPicPr/>
                   </pic:nvPicPr>
                   <pic:blipFill>
-                    <a:blip r:embed="rId83"/>
+                    <a:blip r:embed="rId79"/>
                     <a:stretch>
                       <a:fillRect/>
                     </a:stretch>
@@ -17171,7 +17134,7 @@
                     <pic:cNvPicPr/>
                   </pic:nvPicPr>
                   <pic:blipFill>
-                    <a:blip r:embed="rId84"/>
+                    <a:blip r:embed="rId80"/>
                     <a:stretch>
                       <a:fillRect/>
                     </a:stretch>
@@ -17260,7 +17223,7 @@
                     <pic:cNvPicPr/>
                   </pic:nvPicPr>
                   <pic:blipFill>
-                    <a:blip r:embed="rId85"/>
+                    <a:blip r:embed="rId81"/>
                     <a:stretch>
                       <a:fillRect/>
                     </a:stretch>
@@ -17290,54 +17253,54 @@
       <w:pPr>
         <w:pStyle w:val="Heading1"/>
       </w:pPr>
-      <w:bookmarkStart w:id="67" w:name="_Toc130888585"/>
-      <w:bookmarkStart w:id="68" w:name="_Toc142059082"/>
-      <w:bookmarkStart w:id="69" w:name="_Toc143173652"/>
+      <w:bookmarkStart w:id="62" w:name="_Toc130888585"/>
+      <w:bookmarkStart w:id="63" w:name="_Toc142059082"/>
+      <w:bookmarkStart w:id="64" w:name="_Toc143173652"/>
       <w:r>
         <w:lastRenderedPageBreak/>
         <w:t>Best Practises</w:t>
       </w:r>
+      <w:bookmarkEnd w:id="62"/>
+      <w:bookmarkEnd w:id="63"/>
+      <w:bookmarkEnd w:id="64"/>
+    </w:p>
+    <w:p>
+      <w:r>
+        <w:t xml:space="preserve">In this section there are some standards and guidelines it is recommended that people wishing to use </w:t>
+      </w:r>
+      <w:proofErr w:type="spellStart"/>
+      <w:r>
+        <w:t>AppGyver</w:t>
+      </w:r>
+      <w:proofErr w:type="spellEnd"/>
+      <w:r>
+        <w:t xml:space="preserve"> and </w:t>
+      </w:r>
+      <w:r>
+        <w:t>CORTEX</w:t>
+      </w:r>
+      <w:r>
+        <w:t xml:space="preserve"> together should adhere to.</w:t>
+      </w:r>
+    </w:p>
+    <w:p>
+      <w:pPr>
+        <w:pStyle w:val="Heading2"/>
+      </w:pPr>
+      <w:bookmarkStart w:id="65" w:name="_Toc130888586"/>
+      <w:bookmarkStart w:id="66" w:name="_Toc142059083"/>
+      <w:bookmarkStart w:id="67" w:name="_Toc143173653"/>
+      <w:proofErr w:type="spellStart"/>
+      <w:r>
+        <w:t>AppGyver</w:t>
+      </w:r>
+      <w:proofErr w:type="spellEnd"/>
+      <w:r>
+        <w:t xml:space="preserve"> Development</w:t>
+      </w:r>
+      <w:bookmarkEnd w:id="65"/>
+      <w:bookmarkEnd w:id="66"/>
       <w:bookmarkEnd w:id="67"/>
-      <w:bookmarkEnd w:id="68"/>
-      <w:bookmarkEnd w:id="69"/>
-    </w:p>
-    <w:p>
-      <w:r>
-        <w:t xml:space="preserve">In this section there are some standards and guidelines it is recommended that people wishing to use </w:t>
-      </w:r>
-      <w:proofErr w:type="spellStart"/>
-      <w:r>
-        <w:t>AppGyver</w:t>
-      </w:r>
-      <w:proofErr w:type="spellEnd"/>
-      <w:r>
-        <w:t xml:space="preserve"> and </w:t>
-      </w:r>
-      <w:r>
-        <w:t>CORTEX</w:t>
-      </w:r>
-      <w:r>
-        <w:t xml:space="preserve"> together should adhere to.</w:t>
-      </w:r>
-    </w:p>
-    <w:p>
-      <w:pPr>
-        <w:pStyle w:val="Heading2"/>
-      </w:pPr>
-      <w:bookmarkStart w:id="70" w:name="_Toc130888586"/>
-      <w:bookmarkStart w:id="71" w:name="_Toc142059083"/>
-      <w:bookmarkStart w:id="72" w:name="_Toc143173653"/>
-      <w:proofErr w:type="spellStart"/>
-      <w:r>
-        <w:t>AppGyver</w:t>
-      </w:r>
-      <w:proofErr w:type="spellEnd"/>
-      <w:r>
-        <w:t xml:space="preserve"> Development</w:t>
-      </w:r>
-      <w:bookmarkEnd w:id="70"/>
-      <w:bookmarkEnd w:id="71"/>
-      <w:bookmarkEnd w:id="72"/>
     </w:p>
     <w:p>
       <w:pPr>
@@ -17348,11 +17311,11 @@
         </w:numPr>
         <w:ind w:left="0" w:firstLine="0"/>
       </w:pPr>
-      <w:bookmarkStart w:id="73" w:name="_Toc130888587"/>
+      <w:bookmarkStart w:id="68" w:name="_Toc130888587"/>
       <w:r>
         <w:t>Variables</w:t>
       </w:r>
-      <w:bookmarkEnd w:id="73"/>
+      <w:bookmarkEnd w:id="68"/>
     </w:p>
     <w:p>
       <w:pPr>
@@ -17460,11 +17423,11 @@
         </w:numPr>
         <w:ind w:left="0" w:firstLine="0"/>
       </w:pPr>
-      <w:bookmarkStart w:id="74" w:name="_Toc130888588"/>
+      <w:bookmarkStart w:id="69" w:name="_Toc130888588"/>
       <w:r>
         <w:t>Logic</w:t>
       </w:r>
-      <w:bookmarkEnd w:id="74"/>
+      <w:bookmarkEnd w:id="69"/>
     </w:p>
     <w:p>
       <w:pPr>
@@ -17527,7 +17490,7 @@
                     <pic:cNvPicPr/>
                   </pic:nvPicPr>
                   <pic:blipFill>
-                    <a:blip r:embed="rId86"/>
+                    <a:blip r:embed="rId82"/>
                     <a:stretch>
                       <a:fillRect/>
                     </a:stretch>
@@ -17600,7 +17563,7 @@
                     <pic:cNvPicPr/>
                   </pic:nvPicPr>
                   <pic:blipFill rotWithShape="1">
-                    <a:blip r:embed="rId87"/>
+                    <a:blip r:embed="rId83"/>
                     <a:srcRect t="37364"/>
                     <a:stretch/>
                   </pic:blipFill>
@@ -17657,7 +17620,7 @@
                     <pic:cNvPicPr/>
                   </pic:nvPicPr>
                   <pic:blipFill>
-                    <a:blip r:embed="rId88"/>
+                    <a:blip r:embed="rId84"/>
                     <a:stretch>
                       <a:fillRect/>
                     </a:stretch>
@@ -17801,7 +17764,7 @@
                     <pic:cNvPicPr/>
                   </pic:nvPicPr>
                   <pic:blipFill>
-                    <a:blip r:embed="rId89"/>
+                    <a:blip r:embed="rId85"/>
                     <a:stretch>
                       <a:fillRect/>
                     </a:stretch>
@@ -17841,11 +17804,11 @@
         </w:numPr>
         <w:ind w:left="0" w:firstLine="0"/>
       </w:pPr>
-      <w:bookmarkStart w:id="75" w:name="_Toc130888589"/>
+      <w:bookmarkStart w:id="70" w:name="_Toc130888589"/>
       <w:r>
         <w:t>Ui Pages</w:t>
       </w:r>
-      <w:bookmarkEnd w:id="75"/>
+      <w:bookmarkEnd w:id="70"/>
     </w:p>
     <w:p>
       <w:pPr>
@@ -17971,9 +17934,9 @@
       <w:pPr>
         <w:pStyle w:val="Heading2"/>
       </w:pPr>
-      <w:bookmarkStart w:id="76" w:name="_Toc130888590"/>
-      <w:bookmarkStart w:id="77" w:name="_Toc142059084"/>
-      <w:bookmarkStart w:id="78" w:name="_Toc143173654"/>
+      <w:bookmarkStart w:id="71" w:name="_Toc130888590"/>
+      <w:bookmarkStart w:id="72" w:name="_Toc142059084"/>
+      <w:bookmarkStart w:id="73" w:name="_Toc143173654"/>
       <w:r>
         <w:lastRenderedPageBreak/>
         <w:t>CORTEX</w:t>
@@ -17981,9 +17944,9 @@
       <w:r>
         <w:t xml:space="preserve"> Development</w:t>
       </w:r>
-      <w:bookmarkEnd w:id="76"/>
-      <w:bookmarkEnd w:id="77"/>
-      <w:bookmarkEnd w:id="78"/>
+      <w:bookmarkEnd w:id="71"/>
+      <w:bookmarkEnd w:id="72"/>
+      <w:bookmarkEnd w:id="73"/>
     </w:p>
     <w:p>
       <w:pPr>
@@ -17994,11 +17957,11 @@
         </w:numPr>
         <w:ind w:left="0" w:firstLine="0"/>
       </w:pPr>
-      <w:bookmarkStart w:id="79" w:name="_Toc130888591"/>
+      <w:bookmarkStart w:id="74" w:name="_Toc130888591"/>
       <w:r>
         <w:t>Flow Hierarchy</w:t>
       </w:r>
-      <w:bookmarkEnd w:id="79"/>
+      <w:bookmarkEnd w:id="74"/>
     </w:p>
     <w:p>
       <w:r>
@@ -18083,11 +18046,11 @@
         </w:numPr>
         <w:ind w:left="0" w:firstLine="0"/>
       </w:pPr>
-      <w:bookmarkStart w:id="80" w:name="_Toc130888592"/>
+      <w:bookmarkStart w:id="75" w:name="_Toc130888592"/>
       <w:r>
         <w:t>Checking Authentication Tokens</w:t>
       </w:r>
-      <w:bookmarkEnd w:id="80"/>
+      <w:bookmarkEnd w:id="75"/>
     </w:p>
     <w:p>
       <w:r>
@@ -18186,12 +18149,12 @@
         </w:numPr>
         <w:ind w:left="0" w:firstLine="0"/>
       </w:pPr>
-      <w:bookmarkStart w:id="81" w:name="_Toc130888593"/>
+      <w:bookmarkStart w:id="76" w:name="_Toc130888593"/>
       <w:r>
         <w:lastRenderedPageBreak/>
         <w:t>Exceptions</w:t>
       </w:r>
-      <w:bookmarkEnd w:id="81"/>
+      <w:bookmarkEnd w:id="76"/>
     </w:p>
     <w:p>
       <w:pPr>
@@ -18303,7 +18266,7 @@
                     <pic:cNvPicPr/>
                   </pic:nvPicPr>
                   <pic:blipFill>
-                    <a:blip r:embed="rId90"/>
+                    <a:blip r:embed="rId86"/>
                     <a:stretch>
                       <a:fillRect/>
                     </a:stretch>
@@ -18354,21 +18317,21 @@
       <w:pPr>
         <w:pStyle w:val="Heading1"/>
       </w:pPr>
-      <w:bookmarkStart w:id="82" w:name="_Toc142059085"/>
-      <w:bookmarkStart w:id="83" w:name="_Toc143173655"/>
+      <w:bookmarkStart w:id="77" w:name="_Toc142059085"/>
+      <w:bookmarkStart w:id="78" w:name="_Toc143173655"/>
       <w:r>
         <w:lastRenderedPageBreak/>
         <w:t>Appendix A: Supported Changes</w:t>
       </w:r>
-      <w:bookmarkEnd w:id="82"/>
-      <w:bookmarkEnd w:id="83"/>
+      <w:bookmarkEnd w:id="77"/>
+      <w:bookmarkEnd w:id="78"/>
     </w:p>
     <w:p>
       <w:pPr>
         <w:pStyle w:val="Heading2"/>
       </w:pPr>
-      <w:bookmarkStart w:id="84" w:name="_Toc142059086"/>
-      <w:bookmarkStart w:id="85" w:name="_Toc143173656"/>
+      <w:bookmarkStart w:id="79" w:name="_Toc142059086"/>
+      <w:bookmarkStart w:id="80" w:name="_Toc143173656"/>
       <w:proofErr w:type="spellStart"/>
       <w:r>
         <w:t>AppGyver</w:t>
@@ -18383,8 +18346,8 @@
       <w:r>
         <w:t>Component</w:t>
       </w:r>
-      <w:bookmarkEnd w:id="84"/>
-      <w:bookmarkEnd w:id="85"/>
+      <w:bookmarkEnd w:id="79"/>
+      <w:bookmarkEnd w:id="80"/>
     </w:p>
     <w:p>
       <w:r>
@@ -18690,13 +18653,13 @@
       <w:pPr>
         <w:pStyle w:val="Heading2"/>
       </w:pPr>
-      <w:bookmarkStart w:id="86" w:name="_Toc142059087"/>
-      <w:bookmarkStart w:id="87" w:name="_Toc143173657"/>
+      <w:bookmarkStart w:id="81" w:name="_Toc142059087"/>
+      <w:bookmarkStart w:id="82" w:name="_Toc143173657"/>
       <w:r>
         <w:t>CORTEX Flows</w:t>
       </w:r>
-      <w:bookmarkEnd w:id="86"/>
-      <w:bookmarkEnd w:id="87"/>
+      <w:bookmarkEnd w:id="81"/>
+      <w:bookmarkEnd w:id="82"/>
     </w:p>
     <w:p>
       <w:r>
@@ -18767,240 +18730,6 @@
     </w:sectPr>
   </w:body>
 </w:document>
-</file>
-
-<file path=word/comments.xml><?xml version="1.0" encoding="utf-8"?>
-<w:comments xmlns:wpc="http://schemas.microsoft.com/office/word/2010/wordprocessingCanvas" xmlns:cx="http://schemas.microsoft.com/office/drawing/2014/chartex" xmlns:cx1="http://schemas.microsoft.com/office/drawing/2015/9/8/chartex" xmlns:cx2="http://schemas.microsoft.com/office/drawing/2015/10/21/chartex" xmlns:cx3="http://schemas.microsoft.com/office/drawing/2016/5/9/chartex" xmlns:cx4="http://schemas.microsoft.com/office/drawing/2016/5/10/chartex" xmlns:cx5="http://schemas.microsoft.com/office/drawing/2016/5/11/chartex" xmlns:cx6="http://schemas.microsoft.com/office/drawing/2016/5/12/chartex" xmlns:cx7="http://schemas.microsoft.com/office/drawing/2016/5/13/chartex" xmlns:cx8="http://schemas.microsoft.com/office/drawing/2016/5/14/chartex" xmlns:mc="http://schemas.openxmlformats.org/markup-compatibility/2006" xmlns:aink="http://schemas.microsoft.com/office/drawing/2016/ink" xmlns:am3d="http://schemas.microsoft.com/office/drawing/2017/model3d" xmlns:o="urn:schemas-microsoft-com:office:office" xmlns:oel="http://schemas.microsoft.com/office/2019/extlst" xmlns:r="http://schemas.openxmlformats.org/officeDocument/2006/relationships" xmlns:m="http://schemas.openxmlformats.org/officeDocument/2006/math" xmlns:v="urn:schemas-microsoft-com:vml" xmlns:wp14="http://schemas.microsoft.com/office/word/2010/wordprocessingDrawing" xmlns:wp="http://schemas.openxmlformats.org/drawingml/2006/wordprocessingDrawing" xmlns:w10="urn:schemas-microsoft-com:office:word" xmlns:w="http://schemas.openxmlformats.org/wordprocessingml/2006/main" xmlns:w14="http://schemas.microsoft.com/office/word/2010/wordml" xmlns:w15="http://schemas.microsoft.com/office/word/2012/wordml" xmlns:w16cex="http://schemas.microsoft.com/office/word/2018/wordml/cex" xmlns:w16cid="http://schemas.microsoft.com/office/word/2016/wordml/cid" xmlns:w16="http://schemas.microsoft.com/office/word/2018/wordml" xmlns:w16du="http://schemas.microsoft.com/office/word/2023/wordml/word16du" xmlns:w16sdtdh="http://schemas.microsoft.com/office/word/2020/wordml/sdtdatahash" xmlns:w16se="http://schemas.microsoft.com/office/word/2015/wordml/symex" xmlns:wpg="http://schemas.microsoft.com/office/word/2010/wordprocessingGroup" xmlns:wpi="http://schemas.microsoft.com/office/word/2010/wordprocessingInk" xmlns:wne="http://schemas.microsoft.com/office/word/2006/wordml" xmlns:wps="http://schemas.microsoft.com/office/word/2010/wordprocessingShape" mc:Ignorable="w14 w15 w16se w16cid w16 w16cex w16sdtdh w16du wp14">
-  <w:comment w:id="25" w:author="Amadeu Obach" w:date="2023-03-27T14:31:00Z" w:initials="AO">
-    <w:p>
-      <w:pPr>
-        <w:pStyle w:val="CommentText"/>
-        <w:jc w:val="left"/>
-      </w:pPr>
-      <w:r>
-        <w:rPr>
-          <w:rStyle w:val="CommentReference"/>
-        </w:rPr>
-        <w:annotationRef/>
-      </w:r>
-      <w:r>
-        <w:t>I would remove this as it is already covered and done in the deployment document. I do not see the point of having it here. Maybe a reference that this is required...</w:t>
-      </w:r>
-    </w:p>
-  </w:comment>
-  <w:comment w:id="26" w:author="Jonathan Rogers" w:date="2023-03-27T14:38:00Z" w:initials="JR">
-    <w:p>
-      <w:pPr>
-        <w:pStyle w:val="CommentText"/>
-        <w:jc w:val="left"/>
-      </w:pPr>
-      <w:r>
-        <w:rPr>
-          <w:rStyle w:val="CommentReference"/>
-        </w:rPr>
-        <w:annotationRef/>
-      </w:r>
-      <w:r>
-        <w:t>This was added because Stephen Connor wanted a reference for the whole process in one place, so I'm going to leave it for now</w:t>
-      </w:r>
-    </w:p>
-  </w:comment>
-  <w:comment w:id="27" w:author="Amadeu Obach" w:date="2023-03-27T14:36:00Z" w:initials="AO">
-    <w:p>
-      <w:pPr>
-        <w:pStyle w:val="CommentText"/>
-        <w:jc w:val="left"/>
-      </w:pPr>
-      <w:r>
-        <w:rPr>
-          <w:rStyle w:val="CommentReference"/>
-        </w:rPr>
-        <w:annotationRef/>
-      </w:r>
-      <w:r>
-        <w:t xml:space="preserve">It should mention that they will received an email with a link to download the app. And maybe mention that it could take some time (up to 2 hours) </w:t>
-      </w:r>
-    </w:p>
-  </w:comment>
-  <w:comment w:id="28" w:author="Amadeu Obach" w:date="2023-03-27T14:37:00Z" w:initials="AO">
-    <w:p>
-      <w:pPr>
-        <w:pStyle w:val="CommentText"/>
-        <w:jc w:val="left"/>
-      </w:pPr>
-      <w:r>
-        <w:rPr>
-          <w:rStyle w:val="CommentReference"/>
-        </w:rPr>
-        <w:annotationRef/>
-      </w:r>
-      <w:r>
-        <w:t>Do we need to do this? Is not just overwriting the existing files? -  this has already been done in the deployment.</w:t>
-      </w:r>
-    </w:p>
-  </w:comment>
-  <w:comment w:id="37" w:author="Amadeu Obach" w:date="2023-03-27T16:07:00Z" w:initials="AO">
-    <w:p>
-      <w:pPr>
-        <w:pStyle w:val="CommentText"/>
-        <w:jc w:val="left"/>
-      </w:pPr>
-      <w:r>
-        <w:rPr>
-          <w:rStyle w:val="CommentReference"/>
-        </w:rPr>
-        <w:annotationRef/>
-      </w:r>
-      <w:r>
-        <w:t>How?</w:t>
-      </w:r>
-    </w:p>
-    <w:p>
-      <w:pPr>
-        <w:pStyle w:val="CommentText"/>
-        <w:jc w:val="left"/>
-      </w:pPr>
-      <w:r>
-        <w:t>I go the my app in appgyver.</w:t>
-      </w:r>
-    </w:p>
-    <w:p>
-      <w:pPr>
-        <w:pStyle w:val="CommentText"/>
-        <w:jc w:val="left"/>
-      </w:pPr>
-      <w:r>
-        <w:t>Then click on Admin Settings in the top left</w:t>
-      </w:r>
-    </w:p>
-    <w:p>
-      <w:pPr>
-        <w:pStyle w:val="CommentText"/>
-        <w:jc w:val="left"/>
-      </w:pPr>
-      <w:r>
-        <w:t>Then click on add new page + button in the top left</w:t>
-      </w:r>
-    </w:p>
-    <w:p>
-      <w:pPr>
-        <w:pStyle w:val="CommentText"/>
-        <w:jc w:val="left"/>
-      </w:pPr>
-      <w:r>
-        <w:t>It opens a dialogue: enter the page name</w:t>
-      </w:r>
-    </w:p>
-    <w:p>
-      <w:pPr>
-        <w:pStyle w:val="CommentText"/>
-        <w:jc w:val="left"/>
-      </w:pPr>
-      <w:r>
-        <w:t>Click Ok</w:t>
-      </w:r>
-    </w:p>
-    <w:p>
-      <w:pPr>
-        <w:pStyle w:val="CommentText"/>
-        <w:jc w:val="left"/>
-      </w:pPr>
-      <w:r>
-        <w:t>It create a page with a headline and a text.</w:t>
-      </w:r>
-    </w:p>
-    <w:p>
-      <w:pPr>
-        <w:pStyle w:val="CommentText"/>
-        <w:jc w:val="left"/>
-      </w:pPr>
-      <w:r>
-        <w:t>Select and remove both items</w:t>
-      </w:r>
-    </w:p>
-    <w:p>
-      <w:pPr>
-        <w:pStyle w:val="CommentText"/>
-        <w:jc w:val="left"/>
-      </w:pPr>
-      <w:r>
-        <w:t>Click save</w:t>
-      </w:r>
-    </w:p>
-    <w:p>
-      <w:pPr>
-        <w:pStyle w:val="CommentText"/>
-        <w:jc w:val="left"/>
-      </w:pPr>
-      <w:r>
-        <w:t>Open page template page? How? What do you mean?</w:t>
-      </w:r>
-    </w:p>
-    <w:p>
-      <w:pPr>
-        <w:pStyle w:val="CommentText"/>
-        <w:jc w:val="left"/>
-      </w:pPr>
-      <w:r>
-        <w:t>Go to pages by clicking on top left name of the page.</w:t>
-      </w:r>
-    </w:p>
-    <w:p>
-      <w:pPr>
-        <w:pStyle w:val="CommentText"/>
-        <w:jc w:val="left"/>
-      </w:pPr>
-      <w:r>
-        <w:t>Click on Page Template</w:t>
-      </w:r>
-    </w:p>
-    <w:p>
-      <w:pPr>
-        <w:pStyle w:val="CommentText"/>
-        <w:jc w:val="left"/>
-      </w:pPr>
-    </w:p>
-    <w:p>
-      <w:pPr>
-        <w:pStyle w:val="CommentText"/>
-        <w:jc w:val="left"/>
-      </w:pPr>
-      <w:r>
-        <w:t>My Page Template looks different. It says Heading instead of Page Title</w:t>
-      </w:r>
-    </w:p>
-  </w:comment>
-</w:comments>
-</file>
-
-<file path=word/commentsExtended.xml><?xml version="1.0" encoding="utf-8"?>
-<w15:commentsEx xmlns:wpc="http://schemas.microsoft.com/office/word/2010/wordprocessingCanvas" xmlns:cx="http://schemas.microsoft.com/office/drawing/2014/chartex" xmlns:cx1="http://schemas.microsoft.com/office/drawing/2015/9/8/chartex" xmlns:cx2="http://schemas.microsoft.com/office/drawing/2015/10/21/chartex" xmlns:cx3="http://schemas.microsoft.com/office/drawing/2016/5/9/chartex" xmlns:cx4="http://schemas.microsoft.com/office/drawing/2016/5/10/chartex" xmlns:cx5="http://schemas.microsoft.com/office/drawing/2016/5/11/chartex" xmlns:cx6="http://schemas.microsoft.com/office/drawing/2016/5/12/chartex" xmlns:cx7="http://schemas.microsoft.com/office/drawing/2016/5/13/chartex" xmlns:cx8="http://schemas.microsoft.com/office/drawing/2016/5/14/chartex" xmlns:mc="http://schemas.openxmlformats.org/markup-compatibility/2006" xmlns:aink="http://schemas.microsoft.com/office/drawing/2016/ink" xmlns:am3d="http://schemas.microsoft.com/office/drawing/2017/model3d" xmlns:o="urn:schemas-microsoft-com:office:office" xmlns:oel="http://schemas.microsoft.com/office/2019/extlst" xmlns:r="http://schemas.openxmlformats.org/officeDocument/2006/relationships" xmlns:m="http://schemas.openxmlformats.org/officeDocument/2006/math" xmlns:v="urn:schemas-microsoft-com:vml" xmlns:wp14="http://schemas.microsoft.com/office/word/2010/wordprocessingDrawing" xmlns:wp="http://schemas.openxmlformats.org/drawingml/2006/wordprocessingDrawing" xmlns:w10="urn:schemas-microsoft-com:office:word" xmlns:w="http://schemas.openxmlformats.org/wordprocessingml/2006/main" xmlns:w14="http://schemas.microsoft.com/office/word/2010/wordml" xmlns:w15="http://schemas.microsoft.com/office/word/2012/wordml" xmlns:w16cex="http://schemas.microsoft.com/office/word/2018/wordml/cex" xmlns:w16cid="http://schemas.microsoft.com/office/word/2016/wordml/cid" xmlns:w16="http://schemas.microsoft.com/office/word/2018/wordml" xmlns:w16du="http://schemas.microsoft.com/office/word/2023/wordml/word16du" xmlns:w16sdtdh="http://schemas.microsoft.com/office/word/2020/wordml/sdtdatahash" xmlns:w16se="http://schemas.microsoft.com/office/word/2015/wordml/symex" xmlns:wpg="http://schemas.microsoft.com/office/word/2010/wordprocessingGroup" xmlns:wpi="http://schemas.microsoft.com/office/word/2010/wordprocessingInk" xmlns:wne="http://schemas.microsoft.com/office/word/2006/wordml" xmlns:wps="http://schemas.microsoft.com/office/word/2010/wordprocessingShape" mc:Ignorable="w14 w15 w16se w16cid w16 w16cex w16sdtdh w16du wp14">
-  <w15:commentEx w15:paraId="1B0068BC" w15:done="1"/>
-  <w15:commentEx w15:paraId="79BEB0C3" w15:paraIdParent="1B0068BC" w15:done="1"/>
-  <w15:commentEx w15:paraId="23901916" w15:done="1"/>
-  <w15:commentEx w15:paraId="6A1F185D" w15:done="1"/>
-  <w15:commentEx w15:paraId="2DD6C462" w15:done="1"/>
-</w15:commentsEx>
-</file>
-
-<file path=word/commentsExtensible.xml><?xml version="1.0" encoding="utf-8"?>
-<w16cex:commentsExtensible xmlns:wpc="http://schemas.microsoft.com/office/word/2010/wordprocessingCanvas" xmlns:cx="http://schemas.microsoft.com/office/drawing/2014/chartex" xmlns:cx1="http://schemas.microsoft.com/office/drawing/2015/9/8/chartex" xmlns:cx2="http://schemas.microsoft.com/office/drawing/2015/10/21/chartex" xmlns:cx3="http://schemas.microsoft.com/office/drawing/2016/5/9/chartex" xmlns:cx4="http://schemas.microsoft.com/office/drawing/2016/5/10/chartex" xmlns:cx5="http://schemas.microsoft.com/office/drawing/2016/5/11/chartex" xmlns:cx6="http://schemas.microsoft.com/office/drawing/2016/5/12/chartex" xmlns:cx7="http://schemas.microsoft.com/office/drawing/2016/5/13/chartex" xmlns:cx8="http://schemas.microsoft.com/office/drawing/2016/5/14/chartex" xmlns:cr="http://schemas.microsoft.com/office/comments/2020/reactions" xmlns:mc="http://schemas.openxmlformats.org/markup-compatibility/2006" xmlns:aink="http://schemas.microsoft.com/office/drawing/2016/ink" xmlns:am3d="http://schemas.microsoft.com/office/drawing/2017/model3d" xmlns:o="urn:schemas-microsoft-com:office:office" xmlns:oel="http://schemas.microsoft.com/office/2019/extlst" xmlns:r="http://schemas.openxmlformats.org/officeDocument/2006/relationships" xmlns:m="http://schemas.openxmlformats.org/officeDocument/2006/math" xmlns:v="urn:schemas-microsoft-com:vml" xmlns:wp14="http://schemas.microsoft.com/office/word/2010/wordprocessingDrawing" xmlns:wp="http://schemas.openxmlformats.org/drawingml/2006/wordprocessingDrawing" xmlns:w10="urn:schemas-microsoft-com:office:word" xmlns:w="http://schemas.openxmlformats.org/wordprocessingml/2006/main" xmlns:w14="http://schemas.microsoft.com/office/word/2010/wordml" xmlns:w15="http://schemas.microsoft.com/office/word/2012/wordml" xmlns:w16cex="http://schemas.microsoft.com/office/word/2018/wordml/cex" xmlns:w16cid="http://schemas.microsoft.com/office/word/2016/wordml/cid" xmlns:w16="http://schemas.microsoft.com/office/word/2018/wordml" xmlns:w16du="http://schemas.microsoft.com/office/word/2023/wordml/word16du" xmlns:w16sdtdh="http://schemas.microsoft.com/office/word/2020/wordml/sdtdatahash" xmlns:w16se="http://schemas.microsoft.com/office/word/2015/wordml/symex" xmlns:wpg="http://schemas.microsoft.com/office/word/2010/wordprocessingGroup" xmlns:wpi="http://schemas.microsoft.com/office/word/2010/wordprocessingInk" xmlns:wne="http://schemas.microsoft.com/office/word/2006/wordml" xmlns:wps="http://schemas.microsoft.com/office/word/2010/wordprocessingShape" mc:Ignorable="w14 w15 w16se w16cid w16 w16cex w16sdtdh cr w16du wp14">
-  <w16cex:commentExtensible w16cex:durableId="27CC2727" w16cex:dateUtc="2023-03-27T13:31:00Z"/>
-  <w16cex:commentExtensible w16cex:durableId="27CC28DD" w16cex:dateUtc="2023-03-27T13:38:00Z"/>
-  <w16cex:commentExtensible w16cex:durableId="27CC2853" w16cex:dateUtc="2023-03-27T13:36:00Z"/>
-  <w16cex:commentExtensible w16cex:durableId="27CC28C2" w16cex:dateUtc="2023-03-27T13:37:00Z"/>
-  <w16cex:commentExtensible w16cex:durableId="27CC3DB6" w16cex:dateUtc="2023-03-27T15:07:00Z"/>
-</w16cex:commentsExtensible>
-</file>
-
-<file path=word/commentsIds.xml><?xml version="1.0" encoding="utf-8"?>
-<w16cid:commentsIds xmlns:wpc="http://schemas.microsoft.com/office/word/2010/wordprocessingCanvas" xmlns:cx="http://schemas.microsoft.com/office/drawing/2014/chartex" xmlns:cx1="http://schemas.microsoft.com/office/drawing/2015/9/8/chartex" xmlns:cx2="http://schemas.microsoft.com/office/drawing/2015/10/21/chartex" xmlns:cx3="http://schemas.microsoft.com/office/drawing/2016/5/9/chartex" xmlns:cx4="http://schemas.microsoft.com/office/drawing/2016/5/10/chartex" xmlns:cx5="http://schemas.microsoft.com/office/drawing/2016/5/11/chartex" xmlns:cx6="http://schemas.microsoft.com/office/drawing/2016/5/12/chartex" xmlns:cx7="http://schemas.microsoft.com/office/drawing/2016/5/13/chartex" xmlns:cx8="http://schemas.microsoft.com/office/drawing/2016/5/14/chartex" xmlns:mc="http://schemas.openxmlformats.org/markup-compatibility/2006" xmlns:aink="http://schemas.microsoft.com/office/drawing/2016/ink" xmlns:am3d="http://schemas.microsoft.com/office/drawing/2017/model3d" xmlns:o="urn:schemas-microsoft-com:office:office" xmlns:oel="http://schemas.microsoft.com/office/2019/extlst" xmlns:r="http://schemas.openxmlformats.org/officeDocument/2006/relationships" xmlns:m="http://schemas.openxmlformats.org/officeDocument/2006/math" xmlns:v="urn:schemas-microsoft-com:vml" xmlns:wp14="http://schemas.microsoft.com/office/word/2010/wordprocessingDrawing" xmlns:wp="http://schemas.openxmlformats.org/drawingml/2006/wordprocessingDrawing" xmlns:w10="urn:schemas-microsoft-com:office:word" xmlns:w="http://schemas.openxmlformats.org/wordprocessingml/2006/main" xmlns:w14="http://schemas.microsoft.com/office/word/2010/wordml" xmlns:w15="http://schemas.microsoft.com/office/word/2012/wordml" xmlns:w16cex="http://schemas.microsoft.com/office/word/2018/wordml/cex" xmlns:w16cid="http://schemas.microsoft.com/office/word/2016/wordml/cid" xmlns:w16="http://schemas.microsoft.com/office/word/2018/wordml" xmlns:w16du="http://schemas.microsoft.com/office/word/2023/wordml/word16du" xmlns:w16sdtdh="http://schemas.microsoft.com/office/word/2020/wordml/sdtdatahash" xmlns:w16se="http://schemas.microsoft.com/office/word/2015/wordml/symex" xmlns:wpg="http://schemas.microsoft.com/office/word/2010/wordprocessingGroup" xmlns:wpi="http://schemas.microsoft.com/office/word/2010/wordprocessingInk" xmlns:wne="http://schemas.microsoft.com/office/word/2006/wordml" xmlns:wps="http://schemas.microsoft.com/office/word/2010/wordprocessingShape" mc:Ignorable="w14 w15 w16se w16cid w16 w16cex w16sdtdh w16du wp14">
-  <w16cid:commentId w16cid:paraId="1B0068BC" w16cid:durableId="27CC2727"/>
-  <w16cid:commentId w16cid:paraId="79BEB0C3" w16cid:durableId="27CC28DD"/>
-  <w16cid:commentId w16cid:paraId="23901916" w16cid:durableId="27CC2853"/>
-  <w16cid:commentId w16cid:paraId="6A1F185D" w16cid:durableId="27CC28C2"/>
-  <w16cid:commentId w16cid:paraId="2DD6C462" w16cid:durableId="27CC3DB6"/>
-</w16cid:commentsIds>
 </file>
 
 <file path=word/endnotes.xml><?xml version="1.0" encoding="utf-8"?>
@@ -47203,17 +46932,6 @@
   </w:num>
   <w:numIdMacAtCleanup w:val="280"/>
 </w:numbering>
-</file>
-
-<file path=word/people.xml><?xml version="1.0" encoding="utf-8"?>
-<w15:people xmlns:wpc="http://schemas.microsoft.com/office/word/2010/wordprocessingCanvas" xmlns:cx="http://schemas.microsoft.com/office/drawing/2014/chartex" xmlns:cx1="http://schemas.microsoft.com/office/drawing/2015/9/8/chartex" xmlns:cx2="http://schemas.microsoft.com/office/drawing/2015/10/21/chartex" xmlns:cx3="http://schemas.microsoft.com/office/drawing/2016/5/9/chartex" xmlns:cx4="http://schemas.microsoft.com/office/drawing/2016/5/10/chartex" xmlns:cx5="http://schemas.microsoft.com/office/drawing/2016/5/11/chartex" xmlns:cx6="http://schemas.microsoft.com/office/drawing/2016/5/12/chartex" xmlns:cx7="http://schemas.microsoft.com/office/drawing/2016/5/13/chartex" xmlns:cx8="http://schemas.microsoft.com/office/drawing/2016/5/14/chartex" xmlns:mc="http://schemas.openxmlformats.org/markup-compatibility/2006" xmlns:aink="http://schemas.microsoft.com/office/drawing/2016/ink" xmlns:am3d="http://schemas.microsoft.com/office/drawing/2017/model3d" xmlns:o="urn:schemas-microsoft-com:office:office" xmlns:oel="http://schemas.microsoft.com/office/2019/extlst" xmlns:r="http://schemas.openxmlformats.org/officeDocument/2006/relationships" xmlns:m="http://schemas.openxmlformats.org/officeDocument/2006/math" xmlns:v="urn:schemas-microsoft-com:vml" xmlns:wp14="http://schemas.microsoft.com/office/word/2010/wordprocessingDrawing" xmlns:wp="http://schemas.openxmlformats.org/drawingml/2006/wordprocessingDrawing" xmlns:w10="urn:schemas-microsoft-com:office:word" xmlns:w="http://schemas.openxmlformats.org/wordprocessingml/2006/main" xmlns:w14="http://schemas.microsoft.com/office/word/2010/wordml" xmlns:w15="http://schemas.microsoft.com/office/word/2012/wordml" xmlns:w16cex="http://schemas.microsoft.com/office/word/2018/wordml/cex" xmlns:w16cid="http://schemas.microsoft.com/office/word/2016/wordml/cid" xmlns:w16="http://schemas.microsoft.com/office/word/2018/wordml" xmlns:w16du="http://schemas.microsoft.com/office/word/2023/wordml/word16du" xmlns:w16sdtdh="http://schemas.microsoft.com/office/word/2020/wordml/sdtdatahash" xmlns:w16se="http://schemas.microsoft.com/office/word/2015/wordml/symex" xmlns:wpg="http://schemas.microsoft.com/office/word/2010/wordprocessingGroup" xmlns:wpi="http://schemas.microsoft.com/office/word/2010/wordprocessingInk" xmlns:wne="http://schemas.microsoft.com/office/word/2006/wordml" xmlns:wps="http://schemas.microsoft.com/office/word/2010/wordprocessingShape" mc:Ignorable="w14 w15 w16se w16cid w16 w16cex w16sdtdh w16du wp14">
-  <w15:person w15:author="Amadeu Obach">
-    <w15:presenceInfo w15:providerId="AD" w15:userId="S::amadeu.obach@cortex.co.uk::e2c9ffc7-c831-4f97-8284-f9d8ee991470"/>
-  </w15:person>
-  <w15:person w15:author="Jonathan Rogers">
-    <w15:presenceInfo w15:providerId="AD" w15:userId="S::Jonathan.Rogers@cortex.co.uk::0015febe-b97c-4d2d-9c74-e36cf612a883"/>
-  </w15:person>
-</w15:people>
 </file>
 
 <file path=word/styles.xml><?xml version="1.0" encoding="utf-8"?>
@@ -49929,12 +49647,15 @@
 </file>
 
 <file path=customXml/item2.xml><?xml version="1.0" encoding="utf-8"?>
-<?mso-contentType ?>
-<FormTemplates xmlns="http://schemas.microsoft.com/sharepoint/v3/contenttype/forms">
-  <Display>DocumentLibraryForm</Display>
-  <Edit>DocumentLibraryForm</Edit>
-  <New>DocumentLibraryForm</New>
-</FormTemplates>
+<p:properties xmlns:p="http://schemas.microsoft.com/office/2006/metadata/properties" xmlns:xsi="http://www.w3.org/2001/XMLSchema-instance" xmlns:pc="http://schemas.microsoft.com/office/infopath/2007/PartnerControls">
+  <documentManagement>
+    <TaxCatchAll xmlns="d0b9ae9d-b9ff-4ac6-9f08-4bf5543ea0ed" xsi:nil="true"/>
+    <lcf76f155ced4ddcb4097134ff3c332f xmlns="ab69df74-806e-4205-bc11-cddf1df0a3e1">
+      <Terms xmlns="http://schemas.microsoft.com/office/infopath/2007/PartnerControls"/>
+    </lcf76f155ced4ddcb4097134ff3c332f>
+    <CompanyName xmlns="ab69df74-806e-4205-bc11-cddf1df0a3e1" xsi:nil="true"/>
+  </documentManagement>
+</p:properties>
 </file>
 
 <file path=customXml/item3.xml><?xml version="1.0" encoding="utf-8"?>
@@ -50187,15 +49908,12 @@
 </file>
 
 <file path=customXml/item5.xml><?xml version="1.0" encoding="utf-8"?>
-<p:properties xmlns:p="http://schemas.microsoft.com/office/2006/metadata/properties" xmlns:xsi="http://www.w3.org/2001/XMLSchema-instance" xmlns:pc="http://schemas.microsoft.com/office/infopath/2007/PartnerControls">
-  <documentManagement>
-    <TaxCatchAll xmlns="d0b9ae9d-b9ff-4ac6-9f08-4bf5543ea0ed" xsi:nil="true"/>
-    <lcf76f155ced4ddcb4097134ff3c332f xmlns="ab69df74-806e-4205-bc11-cddf1df0a3e1">
-      <Terms xmlns="http://schemas.microsoft.com/office/infopath/2007/PartnerControls"/>
-    </lcf76f155ced4ddcb4097134ff3c332f>
-    <CompanyName xmlns="ab69df74-806e-4205-bc11-cddf1df0a3e1" xsi:nil="true"/>
-  </documentManagement>
-</p:properties>
+<?mso-contentType ?>
+<FormTemplates xmlns="http://schemas.microsoft.com/sharepoint/v3/contenttype/forms">
+  <Display>DocumentLibraryForm</Display>
+  <Edit>DocumentLibraryForm</Edit>
+  <New>DocumentLibraryForm</New>
+</FormTemplates>
 </file>
 
 <file path=customXml/itemProps1.xml><?xml version="1.0" encoding="utf-8"?>
@@ -50207,9 +49925,12 @@
 </file>
 
 <file path=customXml/itemProps2.xml><?xml version="1.0" encoding="utf-8"?>
-<ds:datastoreItem xmlns:ds="http://schemas.openxmlformats.org/officeDocument/2006/customXml" ds:itemID="{2072409F-AD5D-4085-AEE9-9754C5D9E00C}">
+<ds:datastoreItem xmlns:ds="http://schemas.openxmlformats.org/officeDocument/2006/customXml" ds:itemID="{1BD5F70C-6275-43D5-9D9D-1ABC457572A7}">
   <ds:schemaRefs>
-    <ds:schemaRef ds:uri="http://schemas.microsoft.com/sharepoint/v3/contenttype/forms"/>
+    <ds:schemaRef ds:uri="http://schemas.microsoft.com/office/2006/metadata/properties"/>
+    <ds:schemaRef ds:uri="http://schemas.microsoft.com/office/infopath/2007/PartnerControls"/>
+    <ds:schemaRef ds:uri="d0b9ae9d-b9ff-4ac6-9f08-4bf5543ea0ed"/>
+    <ds:schemaRef ds:uri="ab69df74-806e-4205-bc11-cddf1df0a3e1"/>
   </ds:schemaRefs>
 </ds:datastoreItem>
 </file>
@@ -50242,12 +49963,9 @@
 </file>
 
 <file path=customXml/itemProps5.xml><?xml version="1.0" encoding="utf-8"?>
-<ds:datastoreItem xmlns:ds="http://schemas.openxmlformats.org/officeDocument/2006/customXml" ds:itemID="{1BD5F70C-6275-43D5-9D9D-1ABC457572A7}">
+<ds:datastoreItem xmlns:ds="http://schemas.openxmlformats.org/officeDocument/2006/customXml" ds:itemID="{2072409F-AD5D-4085-AEE9-9754C5D9E00C}">
   <ds:schemaRefs>
-    <ds:schemaRef ds:uri="http://schemas.microsoft.com/office/2006/metadata/properties"/>
-    <ds:schemaRef ds:uri="http://schemas.microsoft.com/office/infopath/2007/PartnerControls"/>
-    <ds:schemaRef ds:uri="d0b9ae9d-b9ff-4ac6-9f08-4bf5543ea0ed"/>
-    <ds:schemaRef ds:uri="ab69df74-806e-4205-bc11-cddf1df0a3e1"/>
+    <ds:schemaRef ds:uri="http://schemas.microsoft.com/sharepoint/v3/contenttype/forms"/>
   </ds:schemaRefs>
 </ds:datastoreItem>
 </file>
</xml_diff>

<commit_message>
Feature/22604 remove markup from pdf document (#171)
Removed Markup from pdf document

---------

Co-authored-by: Donna-Marie Smith <donna.smith@wearecortex.com>
</commit_message>
<xml_diff>
--- a/content/static/word/CORTEX Interaction Portal - Developer Guide.docx
+++ b/content/static/word/CORTEX Interaction Portal - Developer Guide.docx
@@ -2292,8 +2292,6 @@
           <w:numId w:val="260"/>
         </w:numPr>
       </w:pPr>
-      <w:commentRangeStart w:id="25"/>
-      <w:commentRangeStart w:id="26"/>
       <w:r>
         <w:t xml:space="preserve">Import the app into the </w:t>
       </w:r>
@@ -2304,14 +2302,6 @@
       <w:proofErr w:type="spellEnd"/>
       <w:r>
         <w:t xml:space="preserve"> online platform.</w:t>
-      </w:r>
-      <w:commentRangeEnd w:id="25"/>
-      <w:r>
-        <w:commentReference w:id="25"/>
-      </w:r>
-      <w:commentRangeEnd w:id="26"/>
-      <w:r>
-        <w:commentReference w:id="26"/>
       </w:r>
     </w:p>
     <w:p>
@@ -2333,9 +2323,12 @@
       <w:r>
         <w:t xml:space="preserve"> online platform at </w:t>
       </w:r>
-      <w:hyperlink r:id="rId23" w:history="1">
+      <w:hyperlink r:id="rId19" w:history="1">
         <w:r>
-          <w:t>https://platform.appgyver.com/</w:t>
+          <w:rPr>
+            <w:rStyle w:val="Hyperlink"/>
+          </w:rPr>
+          <w:t>https://agcommunity.design-time.eu10.apps.build.cloud.sap/</w:t>
         </w:r>
       </w:hyperlink>
       <w:r>
@@ -2535,14 +2528,12 @@
       <w:r>
         <w:t xml:space="preserve"> online platform at </w:t>
       </w:r>
-      <w:hyperlink r:id="rId24" w:history="1">
+      <w:hyperlink r:id="rId20" w:history="1">
         <w:r>
           <w:rPr>
             <w:rStyle w:val="Hyperlink"/>
-            <w:b/>
-            <w:bCs/>
           </w:rPr>
-          <w:t>https://platform.appgyver.com/</w:t>
+          <w:t>https://agcommunity.design-time.eu10.apps.build.cloud.sap/</w:t>
         </w:r>
       </w:hyperlink>
       <w:r>
@@ -2720,7 +2711,6 @@
           <w:numId w:val="260"/>
         </w:numPr>
       </w:pPr>
-      <w:commentRangeStart w:id="27"/>
       <w:r>
         <w:t>Click Build.</w:t>
       </w:r>
@@ -2746,14 +2736,7 @@
         </w:numPr>
       </w:pPr>
       <w:r>
-        <w:t>Deploy the app. Once the operation has completed, the .zip file can be downloaded</w:t>
-      </w:r>
-      <w:commentRangeEnd w:id="27"/>
-      <w:r>
-        <w:commentReference w:id="27"/>
-      </w:r>
-      <w:r>
-        <w:t>. This can then be extracted and placed into an IIS Site on the App Server(s).</w:t>
+        <w:t>Deploy the app. Once the operation has completed, the .zip file can be downloaded. This can then be extracted and placed into an IIS Site on the App Server(s).</w:t>
       </w:r>
     </w:p>
     <w:p>
@@ -2818,16 +2801,8 @@
           <w:numId w:val="260"/>
         </w:numPr>
       </w:pPr>
-      <w:commentRangeStart w:id="28"/>
-      <w:r>
-        <w:t>Right click this and select ‘Add Application’, configuring as required</w:t>
-      </w:r>
-      <w:commentRangeEnd w:id="28"/>
-      <w:r>
-        <w:commentReference w:id="28"/>
-      </w:r>
-      <w:r>
-        <w:t>.</w:t>
+      <w:r>
+        <w:t>Right click this and select ‘Add Application’, configuring as required.</w:t>
       </w:r>
     </w:p>
     <w:p>
@@ -2974,9 +2949,9 @@
       <w:pPr>
         <w:pStyle w:val="Heading1"/>
       </w:pPr>
-      <w:bookmarkStart w:id="29" w:name="_Toc130888563"/>
-      <w:bookmarkStart w:id="30" w:name="_Toc142059075"/>
-      <w:bookmarkStart w:id="31" w:name="_Toc143173645"/>
+      <w:bookmarkStart w:id="25" w:name="_Toc130888563"/>
+      <w:bookmarkStart w:id="26" w:name="_Toc142059075"/>
+      <w:bookmarkStart w:id="27" w:name="_Toc143173645"/>
       <w:r>
         <w:lastRenderedPageBreak/>
         <w:t>CORTEX</w:t>
@@ -2984,42 +2959,42 @@
       <w:r>
         <w:t xml:space="preserve"> Interaction Portal How-To</w:t>
       </w:r>
+      <w:bookmarkEnd w:id="25"/>
+      <w:bookmarkEnd w:id="26"/>
+      <w:bookmarkEnd w:id="27"/>
+    </w:p>
+    <w:p>
+      <w:r>
+        <w:t xml:space="preserve">This section will focus on a variety of ‘how-to’ sections relating to </w:t>
+      </w:r>
+      <w:r>
+        <w:t>CORTEX</w:t>
+      </w:r>
+      <w:r>
+        <w:t xml:space="preserve"> </w:t>
+      </w:r>
+      <w:r>
+        <w:t>Interaction Portal and its integration with processes automated with Cortex.</w:t>
+      </w:r>
+    </w:p>
+    <w:p>
+      <w:pPr>
+        <w:pStyle w:val="Body2"/>
+      </w:pPr>
+    </w:p>
+    <w:p>
+      <w:pPr>
+        <w:pStyle w:val="Heading2"/>
+      </w:pPr>
+      <w:bookmarkStart w:id="28" w:name="_Toc130888564"/>
+      <w:bookmarkStart w:id="29" w:name="_Toc142059076"/>
+      <w:bookmarkStart w:id="30" w:name="_Toc143173646"/>
+      <w:r>
+        <w:t>Creating a Service Request</w:t>
+      </w:r>
+      <w:bookmarkEnd w:id="28"/>
       <w:bookmarkEnd w:id="29"/>
       <w:bookmarkEnd w:id="30"/>
-      <w:bookmarkEnd w:id="31"/>
-    </w:p>
-    <w:p>
-      <w:r>
-        <w:t xml:space="preserve">This section will focus on a variety of ‘how-to’ sections relating to </w:t>
-      </w:r>
-      <w:r>
-        <w:t>CORTEX</w:t>
-      </w:r>
-      <w:r>
-        <w:t xml:space="preserve"> </w:t>
-      </w:r>
-      <w:r>
-        <w:t>Interaction Portal and its integration with processes automated with Cortex.</w:t>
-      </w:r>
-    </w:p>
-    <w:p>
-      <w:pPr>
-        <w:pStyle w:val="Body2"/>
-      </w:pPr>
-    </w:p>
-    <w:p>
-      <w:pPr>
-        <w:pStyle w:val="Heading2"/>
-      </w:pPr>
-      <w:bookmarkStart w:id="32" w:name="_Toc130888564"/>
-      <w:bookmarkStart w:id="33" w:name="_Toc142059076"/>
-      <w:bookmarkStart w:id="34" w:name="_Toc143173646"/>
-      <w:r>
-        <w:t>Creating a Service Request</w:t>
-      </w:r>
-      <w:bookmarkEnd w:id="32"/>
-      <w:bookmarkEnd w:id="33"/>
-      <w:bookmarkEnd w:id="34"/>
     </w:p>
     <w:p>
       <w:r>
@@ -3119,7 +3094,7 @@
                     </pic:cNvPicPr>
                   </pic:nvPicPr>
                   <pic:blipFill>
-                    <a:blip r:embed="rId25">
+                    <a:blip r:embed="rId21">
                       <a:extLst>
                         <a:ext uri="{28A0092B-C50C-407E-A947-70E740481C1C}">
                           <a14:useLocalDpi xmlns:a14="http://schemas.microsoft.com/office/drawing/2010/main" val="0"/>
@@ -3174,14 +3149,14 @@
         </w:numPr>
         <w:ind w:left="0" w:firstLine="0"/>
       </w:pPr>
-      <w:bookmarkStart w:id="35" w:name="_Toc130888565"/>
+      <w:bookmarkStart w:id="31" w:name="_Toc130888565"/>
       <w:bookmarkEnd w:id="18"/>
       <w:bookmarkEnd w:id="19"/>
       <w:r>
         <w:lastRenderedPageBreak/>
         <w:t xml:space="preserve">Creating an entry in Service Request </w:t>
       </w:r>
-      <w:bookmarkEnd w:id="35"/>
+      <w:bookmarkEnd w:id="31"/>
       <w:r>
         <w:t>Catalogue</w:t>
       </w:r>
@@ -3358,7 +3333,7 @@
                     <pic:cNvPicPr/>
                   </pic:nvPicPr>
                   <pic:blipFill>
-                    <a:blip r:embed="rId26"/>
+                    <a:blip r:embed="rId22"/>
                     <a:stretch>
                       <a:fillRect/>
                     </a:stretch>
@@ -3409,7 +3384,7 @@
       <w:r>
         <w:br w:type="page"/>
       </w:r>
-      <w:bookmarkStart w:id="36" w:name="_Toc130888566"/>
+      <w:bookmarkStart w:id="32" w:name="_Toc130888566"/>
       <w:r>
         <w:rPr>
           <w:rFonts w:eastAsiaTheme="minorHAnsi"/>
@@ -3417,7 +3392,7 @@
         <w:lastRenderedPageBreak/>
         <w:t>Creating a basic Service Request Page</w:t>
       </w:r>
-      <w:bookmarkEnd w:id="36"/>
+      <w:bookmarkEnd w:id="32"/>
     </w:p>
     <w:p>
       <w:r>
@@ -3429,18 +3404,7 @@
       </w:r>
       <w:proofErr w:type="spellEnd"/>
       <w:r>
-        <w:t xml:space="preserve"> development environment, complete the following steps to </w:t>
-      </w:r>
-      <w:commentRangeStart w:id="37"/>
-      <w:r>
-        <w:t>create a new page</w:t>
-      </w:r>
-      <w:commentRangeEnd w:id="37"/>
-      <w:r>
-        <w:commentReference w:id="37"/>
-      </w:r>
-      <w:r>
-        <w:t>:</w:t>
+        <w:t xml:space="preserve"> development environment, complete the following steps to create a new page:</w:t>
       </w:r>
     </w:p>
     <w:p>
@@ -3557,7 +3521,7 @@
                     <pic:cNvPicPr/>
                   </pic:nvPicPr>
                   <pic:blipFill>
-                    <a:blip r:embed="rId27"/>
+                    <a:blip r:embed="rId23"/>
                     <a:stretch>
                       <a:fillRect/>
                     </a:stretch>
@@ -3640,7 +3604,7 @@
                     <pic:cNvPicPr/>
                   </pic:nvPicPr>
                   <pic:blipFill>
-                    <a:blip r:embed="rId28"/>
+                    <a:blip r:embed="rId24"/>
                     <a:stretch>
                       <a:fillRect/>
                     </a:stretch>
@@ -3730,7 +3694,7 @@
                     <pic:cNvPicPr/>
                   </pic:nvPicPr>
                   <pic:blipFill>
-                    <a:blip r:embed="rId29"/>
+                    <a:blip r:embed="rId25"/>
                     <a:stretch>
                       <a:fillRect/>
                     </a:stretch>
@@ -3823,7 +3787,7 @@
                     <pic:cNvPicPr/>
                   </pic:nvPicPr>
                   <pic:blipFill>
-                    <a:blip r:embed="rId30"/>
+                    <a:blip r:embed="rId26"/>
                     <a:stretch>
                       <a:fillRect/>
                     </a:stretch>
@@ -3981,7 +3945,7 @@
                     <pic:cNvPicPr/>
                   </pic:nvPicPr>
                   <pic:blipFill>
-                    <a:blip r:embed="rId31"/>
+                    <a:blip r:embed="rId27"/>
                     <a:stretch>
                       <a:fillRect/>
                     </a:stretch>
@@ -4103,7 +4067,7 @@
                     <pic:cNvPicPr/>
                   </pic:nvPicPr>
                   <pic:blipFill>
-                    <a:blip r:embed="rId32"/>
+                    <a:blip r:embed="rId28"/>
                     <a:stretch>
                       <a:fillRect/>
                     </a:stretch>
@@ -4188,7 +4152,7 @@
                     <pic:cNvPicPr/>
                   </pic:nvPicPr>
                   <pic:blipFill>
-                    <a:blip r:embed="rId33"/>
+                    <a:blip r:embed="rId29"/>
                     <a:stretch>
                       <a:fillRect/>
                     </a:stretch>
@@ -4352,7 +4316,7 @@
                     <pic:cNvPicPr/>
                   </pic:nvPicPr>
                   <pic:blipFill>
-                    <a:blip r:embed="rId34"/>
+                    <a:blip r:embed="rId30"/>
                     <a:stretch>
                       <a:fillRect/>
                     </a:stretch>
@@ -4406,12 +4370,12 @@
         </w:numPr>
         <w:ind w:left="0" w:firstLine="0"/>
       </w:pPr>
-      <w:bookmarkStart w:id="38" w:name="_Toc130888567"/>
+      <w:bookmarkStart w:id="33" w:name="_Toc130888567"/>
       <w:r>
         <w:lastRenderedPageBreak/>
         <w:t>Mapping the Page to the Service Request</w:t>
       </w:r>
-      <w:bookmarkEnd w:id="38"/>
+      <w:bookmarkEnd w:id="33"/>
       <w:r>
         <w:t xml:space="preserve"> </w:t>
       </w:r>
@@ -4450,7 +4414,7 @@
                     <pic:cNvPicPr/>
                   </pic:nvPicPr>
                   <pic:blipFill>
-                    <a:blip r:embed="rId35"/>
+                    <a:blip r:embed="rId31"/>
                     <a:stretch>
                       <a:fillRect/>
                     </a:stretch>
@@ -4513,7 +4477,7 @@
                     <pic:cNvPicPr/>
                   </pic:nvPicPr>
                   <pic:blipFill>
-                    <a:blip r:embed="rId36"/>
+                    <a:blip r:embed="rId32"/>
                     <a:stretch>
                       <a:fillRect/>
                     </a:stretch>
@@ -4578,7 +4542,7 @@
                     <pic:cNvPicPr/>
                   </pic:nvPicPr>
                   <pic:blipFill>
-                    <a:blip r:embed="rId37"/>
+                    <a:blip r:embed="rId33"/>
                     <a:stretch>
                       <a:fillRect/>
                     </a:stretch>
@@ -4677,7 +4641,7 @@
                     <pic:cNvPicPr/>
                   </pic:nvPicPr>
                   <pic:blipFill>
-                    <a:blip r:embed="rId38"/>
+                    <a:blip r:embed="rId34"/>
                     <a:stretch>
                       <a:fillRect/>
                     </a:stretch>
@@ -4737,7 +4701,7 @@
                     <pic:cNvPicPr/>
                   </pic:nvPicPr>
                   <pic:blipFill>
-                    <a:blip r:embed="rId39"/>
+                    <a:blip r:embed="rId35"/>
                     <a:stretch>
                       <a:fillRect/>
                     </a:stretch>
@@ -4792,7 +4756,7 @@
                     <pic:cNvPicPr/>
                   </pic:nvPicPr>
                   <pic:blipFill>
-                    <a:blip r:embed="rId40"/>
+                    <a:blip r:embed="rId36"/>
                     <a:stretch>
                       <a:fillRect/>
                     </a:stretch>
@@ -4836,7 +4800,7 @@
         </w:numPr>
         <w:ind w:left="0" w:firstLine="0"/>
       </w:pPr>
-      <w:bookmarkStart w:id="39" w:name="_Toc130888568"/>
+      <w:bookmarkStart w:id="34" w:name="_Toc130888568"/>
       <w:r>
         <w:t xml:space="preserve">Creating and calling a </w:t>
       </w:r>
@@ -4846,7 +4810,7 @@
       <w:r>
         <w:t xml:space="preserve"> Flow</w:t>
       </w:r>
-      <w:bookmarkEnd w:id="39"/>
+      <w:bookmarkEnd w:id="34"/>
     </w:p>
     <w:p>
       <w:r>
@@ -5053,7 +5017,7 @@
                     <pic:cNvPicPr/>
                   </pic:nvPicPr>
                   <pic:blipFill>
-                    <a:blip r:embed="rId41"/>
+                    <a:blip r:embed="rId37"/>
                     <a:stretch>
                       <a:fillRect/>
                     </a:stretch>
@@ -5271,7 +5235,7 @@
                     <pic:cNvPicPr/>
                   </pic:nvPicPr>
                   <pic:blipFill>
-                    <a:blip r:embed="rId42"/>
+                    <a:blip r:embed="rId38"/>
                     <a:stretch>
                       <a:fillRect/>
                     </a:stretch>
@@ -5435,7 +5399,7 @@
                     <pic:cNvPicPr/>
                   </pic:nvPicPr>
                   <pic:blipFill>
-                    <a:blip r:embed="rId43"/>
+                    <a:blip r:embed="rId39"/>
                     <a:stretch>
                       <a:fillRect/>
                     </a:stretch>
@@ -5697,14 +5661,14 @@
       <w:pPr>
         <w:pStyle w:val="Heading2"/>
       </w:pPr>
-      <w:bookmarkStart w:id="40" w:name="_Toc142059077"/>
-      <w:bookmarkStart w:id="41" w:name="_Toc143173647"/>
+      <w:bookmarkStart w:id="35" w:name="_Toc142059077"/>
+      <w:bookmarkStart w:id="36" w:name="_Toc143173647"/>
       <w:r>
         <w:lastRenderedPageBreak/>
         <w:t>Creating a Process (Process-Driven UI)</w:t>
       </w:r>
-      <w:bookmarkEnd w:id="40"/>
-      <w:bookmarkEnd w:id="41"/>
+      <w:bookmarkEnd w:id="35"/>
+      <w:bookmarkEnd w:id="36"/>
     </w:p>
     <w:p>
       <w:r>
@@ -5732,8 +5696,8 @@
       <w:pPr>
         <w:pStyle w:val="Body2"/>
         <w:sectPr>
-          <w:headerReference w:type="default" r:id="rId44"/>
-          <w:footerReference w:type="default" r:id="rId45"/>
+          <w:headerReference w:type="default" r:id="rId40"/>
+          <w:footerReference w:type="default" r:id="rId41"/>
           <w:pgSz w:w="11906" w:h="16838"/>
           <w:pgMar w:top="1797" w:right="1800" w:bottom="1440" w:left="1800" w:header="708" w:footer="708" w:gutter="0"/>
           <w:cols w:space="708"/>
@@ -5767,7 +5731,7 @@
           <w:noProof/>
         </w:rPr>
         <w:drawing>
-          <wp:inline distT="0" distB="0" distL="0" distR="0" wp14:anchorId="5CA0745E" wp14:editId="16FD44F3">
+          <wp:inline distT="0" distB="0" distL="0" distR="0" wp14:anchorId="5CA0745E" wp14:editId="10B93193">
             <wp:extent cx="7004649" cy="4335242"/>
             <wp:effectExtent l="0" t="0" r="6350" b="8255"/>
             <wp:docPr id="61" name="Picture 61" descr="Diagram&#10;&#10;Description automatically generated"/>
@@ -5784,7 +5748,7 @@
                     </pic:cNvPicPr>
                   </pic:nvPicPr>
                   <pic:blipFill>
-                    <a:blip r:embed="rId46" cstate="print">
+                    <a:blip r:embed="rId42" cstate="print">
                       <a:extLst>
                         <a:ext uri="{28A0092B-C50C-407E-A947-70E740481C1C}">
                           <a14:useLocalDpi xmlns:a14="http://schemas.microsoft.com/office/drawing/2010/main" val="0"/>
@@ -5828,12 +5792,12 @@
         </w:numPr>
         <w:ind w:left="0" w:firstLine="0"/>
       </w:pPr>
-      <w:bookmarkStart w:id="42" w:name="_Toc130888570"/>
+      <w:bookmarkStart w:id="37" w:name="_Toc130888570"/>
       <w:r>
         <w:lastRenderedPageBreak/>
         <w:t>Creating a Process Flow</w:t>
       </w:r>
-      <w:bookmarkEnd w:id="42"/>
+      <w:bookmarkEnd w:id="37"/>
     </w:p>
     <w:p>
       <w:r>
@@ -6039,7 +6003,7 @@
           <w:noProof/>
         </w:rPr>
         <w:drawing>
-          <wp:inline distT="0" distB="0" distL="0" distR="0" wp14:anchorId="766670A4" wp14:editId="1C76DCB1">
+          <wp:inline distT="0" distB="0" distL="0" distR="0" wp14:anchorId="766670A4" wp14:editId="09CCCBF5">
             <wp:extent cx="3800475" cy="2750884"/>
             <wp:effectExtent l="0" t="0" r="0" b="0"/>
             <wp:docPr id="763852489" name="Picture 1"/>
@@ -6056,7 +6020,7 @@
                     </pic:cNvPicPr>
                   </pic:nvPicPr>
                   <pic:blipFill>
-                    <a:blip r:embed="rId47" cstate="print">
+                    <a:blip r:embed="rId43" cstate="print">
                       <a:extLst>
                         <a:ext uri="{28A0092B-C50C-407E-A947-70E740481C1C}">
                           <a14:useLocalDpi xmlns:a14="http://schemas.microsoft.com/office/drawing/2010/main" val="0"/>
@@ -6732,7 +6696,7 @@
                     <pic:cNvPicPr/>
                   </pic:nvPicPr>
                   <pic:blipFill>
-                    <a:blip r:embed="rId48"/>
+                    <a:blip r:embed="rId44"/>
                     <a:stretch>
                       <a:fillRect/>
                     </a:stretch>
@@ -7845,7 +7809,7 @@
                     <pic:cNvPicPr/>
                   </pic:nvPicPr>
                   <pic:blipFill>
-                    <a:blip r:embed="rId49"/>
+                    <a:blip r:embed="rId45"/>
                     <a:stretch>
                       <a:fillRect/>
                     </a:stretch>
@@ -8086,7 +8050,7 @@
                     <pic:cNvPicPr/>
                   </pic:nvPicPr>
                   <pic:blipFill>
-                    <a:blip r:embed="rId50"/>
+                    <a:blip r:embed="rId46"/>
                     <a:stretch>
                       <a:fillRect/>
                     </a:stretch>
@@ -8116,11 +8080,11 @@
         </w:numPr>
         <w:ind w:left="0" w:firstLine="0"/>
       </w:pPr>
-      <w:bookmarkStart w:id="43" w:name="_Toc130888571"/>
+      <w:bookmarkStart w:id="38" w:name="_Toc130888571"/>
       <w:r>
         <w:t>Creating the Task UI</w:t>
       </w:r>
-      <w:bookmarkEnd w:id="43"/>
+      <w:bookmarkEnd w:id="38"/>
     </w:p>
     <w:p>
       <w:r>
@@ -8303,7 +8267,7 @@
                     <pic:cNvPicPr/>
                   </pic:nvPicPr>
                   <pic:blipFill>
-                    <a:blip r:embed="rId51"/>
+                    <a:blip r:embed="rId47"/>
                     <a:stretch>
                       <a:fillRect/>
                     </a:stretch>
@@ -8444,7 +8408,7 @@
                     <pic:cNvPicPr/>
                   </pic:nvPicPr>
                   <pic:blipFill>
-                    <a:blip r:embed="rId52"/>
+                    <a:blip r:embed="rId48"/>
                     <a:stretch>
                       <a:fillRect/>
                     </a:stretch>
@@ -8549,7 +8513,7 @@
                     <pic:cNvPicPr/>
                   </pic:nvPicPr>
                   <pic:blipFill>
-                    <a:blip r:embed="rId53"/>
+                    <a:blip r:embed="rId49"/>
                     <a:stretch>
                       <a:fillRect/>
                     </a:stretch>
@@ -8627,7 +8591,7 @@
                     <pic:cNvPicPr/>
                   </pic:nvPicPr>
                   <pic:blipFill>
-                    <a:blip r:embed="rId54"/>
+                    <a:blip r:embed="rId50"/>
                     <a:stretch>
                       <a:fillRect/>
                     </a:stretch>
@@ -8821,7 +8785,7 @@
                     <pic:cNvPicPr/>
                   </pic:nvPicPr>
                   <pic:blipFill>
-                    <a:blip r:embed="rId55"/>
+                    <a:blip r:embed="rId51"/>
                     <a:stretch>
                       <a:fillRect/>
                     </a:stretch>
@@ -8970,7 +8934,7 @@
                     <pic:cNvPicPr/>
                   </pic:nvPicPr>
                   <pic:blipFill>
-                    <a:blip r:embed="rId56"/>
+                    <a:blip r:embed="rId52"/>
                     <a:stretch>
                       <a:fillRect/>
                     </a:stretch>
@@ -9165,7 +9129,7 @@
                     <pic:cNvPicPr/>
                   </pic:nvPicPr>
                   <pic:blipFill>
-                    <a:blip r:embed="rId57"/>
+                    <a:blip r:embed="rId53"/>
                     <a:stretch>
                       <a:fillRect/>
                     </a:stretch>
@@ -9195,15 +9159,15 @@
         </w:numPr>
       </w:pPr>
       <w:r>
-        <w:t xml:space="preserve">Double click the ‘Go </w:t>
+        <w:t xml:space="preserve">Double </w:t>
       </w:r>
       <w:proofErr w:type="gramStart"/>
       <w:r>
-        <w:t>To</w:t>
+        <w:t>click</w:t>
       </w:r>
       <w:proofErr w:type="gramEnd"/>
       <w:r>
-        <w:t xml:space="preserve"> Process Task’ flow and view the logic.</w:t>
+        <w:t xml:space="preserve"> the ‘Go To Process Task’ flow and view the logic.</w:t>
       </w:r>
     </w:p>
     <w:p>
@@ -9361,7 +9325,7 @@
                     <pic:cNvPicPr/>
                   </pic:nvPicPr>
                   <pic:blipFill>
-                    <a:blip r:embed="rId58"/>
+                    <a:blip r:embed="rId54"/>
                     <a:stretch>
                       <a:fillRect/>
                     </a:stretch>
@@ -9435,7 +9399,7 @@
                     <pic:cNvPicPr/>
                   </pic:nvPicPr>
                   <pic:blipFill>
-                    <a:blip r:embed="rId59"/>
+                    <a:blip r:embed="rId55"/>
                     <a:stretch>
                       <a:fillRect/>
                     </a:stretch>
@@ -9479,12 +9443,12 @@
         </w:numPr>
         <w:ind w:left="0" w:firstLine="0"/>
       </w:pPr>
-      <w:bookmarkStart w:id="44" w:name="_Toc130888572"/>
+      <w:bookmarkStart w:id="39" w:name="_Toc130888572"/>
       <w:r>
         <w:lastRenderedPageBreak/>
         <w:t>Testing</w:t>
       </w:r>
-      <w:bookmarkEnd w:id="44"/>
+      <w:bookmarkEnd w:id="39"/>
     </w:p>
     <w:p>
       <w:pPr>
@@ -9644,7 +9608,7 @@
                     <pic:cNvPicPr/>
                   </pic:nvPicPr>
                   <pic:blipFill>
-                    <a:blip r:embed="rId60"/>
+                    <a:blip r:embed="rId56"/>
                     <a:stretch>
                       <a:fillRect/>
                     </a:stretch>
@@ -9707,7 +9671,7 @@
                     <pic:cNvPicPr/>
                   </pic:nvPicPr>
                   <pic:blipFill>
-                    <a:blip r:embed="rId61"/>
+                    <a:blip r:embed="rId57"/>
                     <a:stretch>
                       <a:fillRect/>
                     </a:stretch>
@@ -9861,7 +9825,7 @@
                     <pic:cNvPicPr/>
                   </pic:nvPicPr>
                   <pic:blipFill>
-                    <a:blip r:embed="rId62"/>
+                    <a:blip r:embed="rId58"/>
                     <a:stretch>
                       <a:fillRect/>
                     </a:stretch>
@@ -9927,16 +9891,16 @@
       <w:pPr>
         <w:pStyle w:val="Heading2"/>
       </w:pPr>
-      <w:bookmarkStart w:id="45" w:name="_Toc130888573"/>
-      <w:bookmarkStart w:id="46" w:name="_Toc142059078"/>
-      <w:bookmarkStart w:id="47" w:name="_Toc143173648"/>
+      <w:bookmarkStart w:id="40" w:name="_Toc130888573"/>
+      <w:bookmarkStart w:id="41" w:name="_Toc142059078"/>
+      <w:bookmarkStart w:id="42" w:name="_Toc143173648"/>
       <w:r>
         <w:lastRenderedPageBreak/>
         <w:t>Direct Linking</w:t>
       </w:r>
-      <w:bookmarkEnd w:id="45"/>
-      <w:bookmarkEnd w:id="46"/>
-      <w:bookmarkEnd w:id="47"/>
+      <w:bookmarkEnd w:id="40"/>
+      <w:bookmarkEnd w:id="41"/>
+      <w:bookmarkEnd w:id="42"/>
     </w:p>
     <w:p>
       <w:r>
@@ -9957,11 +9921,11 @@
         </w:numPr>
         <w:ind w:left="0" w:firstLine="0"/>
       </w:pPr>
-      <w:bookmarkStart w:id="48" w:name="_Toc130888574"/>
+      <w:bookmarkStart w:id="43" w:name="_Toc130888574"/>
       <w:r>
         <w:t>URL Structure</w:t>
       </w:r>
-      <w:bookmarkEnd w:id="48"/>
+      <w:bookmarkEnd w:id="43"/>
     </w:p>
     <w:p>
       <w:r>
@@ -10458,7 +10422,7 @@
           <w:bCs/>
         </w:rPr>
       </w:pPr>
-      <w:hyperlink r:id="rId63" w:history="1">
+      <w:hyperlink r:id="rId59" w:history="1">
         <w:r>
           <w:rPr>
             <w:rStyle w:val="Hyperlink"/>
@@ -10483,11 +10447,11 @@
         </w:numPr>
         <w:ind w:left="0" w:firstLine="0"/>
       </w:pPr>
-      <w:bookmarkStart w:id="49" w:name="_Toc130888575"/>
+      <w:bookmarkStart w:id="44" w:name="_Toc130888575"/>
       <w:r>
         <w:t>Sharing a link manually</w:t>
       </w:r>
-      <w:bookmarkEnd w:id="49"/>
+      <w:bookmarkEnd w:id="44"/>
     </w:p>
     <w:p>
       <w:r>
@@ -10518,7 +10482,7 @@
                     <pic:cNvPicPr/>
                   </pic:nvPicPr>
                   <pic:blipFill>
-                    <a:blip r:embed="rId64"/>
+                    <a:blip r:embed="rId60"/>
                     <a:stretch>
                       <a:fillRect/>
                     </a:stretch>
@@ -10569,7 +10533,7 @@
           <w:bCs/>
         </w:rPr>
       </w:pPr>
-      <w:hyperlink r:id="rId65" w:history="1">
+      <w:hyperlink r:id="rId61" w:history="1">
         <w:r>
           <w:rPr>
             <w:rStyle w:val="Hyperlink"/>
@@ -10613,7 +10577,7 @@
                     <pic:cNvPicPr/>
                   </pic:nvPicPr>
                   <pic:blipFill>
-                    <a:blip r:embed="rId66"/>
+                    <a:blip r:embed="rId62"/>
                     <a:stretch>
                       <a:fillRect/>
                     </a:stretch>
@@ -10648,11 +10612,11 @@
         </w:numPr>
         <w:ind w:left="0" w:firstLine="0"/>
       </w:pPr>
-      <w:bookmarkStart w:id="50" w:name="_Toc130888576"/>
+      <w:bookmarkStart w:id="45" w:name="_Toc130888576"/>
       <w:r>
         <w:t>Sharing a link automatically</w:t>
       </w:r>
-      <w:bookmarkEnd w:id="50"/>
+      <w:bookmarkEnd w:id="45"/>
     </w:p>
     <w:p>
       <w:r>
@@ -10688,7 +10652,7 @@
                     <pic:cNvPicPr/>
                   </pic:nvPicPr>
                   <pic:blipFill>
-                    <a:blip r:embed="rId67"/>
+                    <a:blip r:embed="rId63"/>
                     <a:stretch>
                       <a:fillRect/>
                     </a:stretch>
@@ -10713,9 +10677,9 @@
       <w:pPr>
         <w:pStyle w:val="Heading1"/>
       </w:pPr>
-      <w:bookmarkStart w:id="51" w:name="_Toc130888577"/>
-      <w:bookmarkStart w:id="52" w:name="_Toc142059079"/>
-      <w:bookmarkStart w:id="53" w:name="_Toc143173649"/>
+      <w:bookmarkStart w:id="46" w:name="_Toc130888577"/>
+      <w:bookmarkStart w:id="47" w:name="_Toc142059079"/>
+      <w:bookmarkStart w:id="48" w:name="_Toc143173649"/>
       <w:proofErr w:type="spellStart"/>
       <w:r>
         <w:lastRenderedPageBreak/>
@@ -10725,36 +10689,36 @@
       <w:r>
         <w:t xml:space="preserve"> How-To Guidance</w:t>
       </w:r>
+      <w:bookmarkEnd w:id="46"/>
+      <w:bookmarkEnd w:id="47"/>
+      <w:bookmarkEnd w:id="48"/>
+    </w:p>
+    <w:p>
+      <w:r>
+        <w:t xml:space="preserve">This section will focus on a variety of miscellaneous ‘how-to’ sections relating to building pages in </w:t>
+      </w:r>
+      <w:proofErr w:type="spellStart"/>
+      <w:r>
+        <w:t>AppGyver</w:t>
+      </w:r>
+      <w:proofErr w:type="spellEnd"/>
+      <w:r>
+        <w:t>.</w:t>
+      </w:r>
+    </w:p>
+    <w:p>
+      <w:pPr>
+        <w:pStyle w:val="Heading2"/>
+      </w:pPr>
+      <w:bookmarkStart w:id="49" w:name="_Toc130888578"/>
+      <w:bookmarkStart w:id="50" w:name="_Toc142059080"/>
+      <w:bookmarkStart w:id="51" w:name="_Toc143173650"/>
+      <w:r>
+        <w:t>UI Components</w:t>
+      </w:r>
+      <w:bookmarkEnd w:id="49"/>
+      <w:bookmarkEnd w:id="50"/>
       <w:bookmarkEnd w:id="51"/>
-      <w:bookmarkEnd w:id="52"/>
-      <w:bookmarkEnd w:id="53"/>
-    </w:p>
-    <w:p>
-      <w:r>
-        <w:t xml:space="preserve">This section will focus on a variety of miscellaneous ‘how-to’ sections relating to building pages in </w:t>
-      </w:r>
-      <w:proofErr w:type="spellStart"/>
-      <w:r>
-        <w:t>AppGyver</w:t>
-      </w:r>
-      <w:proofErr w:type="spellEnd"/>
-      <w:r>
-        <w:t>.</w:t>
-      </w:r>
-    </w:p>
-    <w:p>
-      <w:pPr>
-        <w:pStyle w:val="Heading2"/>
-      </w:pPr>
-      <w:bookmarkStart w:id="54" w:name="_Toc130888578"/>
-      <w:bookmarkStart w:id="55" w:name="_Toc142059080"/>
-      <w:bookmarkStart w:id="56" w:name="_Toc143173650"/>
-      <w:r>
-        <w:t>UI Components</w:t>
-      </w:r>
-      <w:bookmarkEnd w:id="54"/>
-      <w:bookmarkEnd w:id="55"/>
-      <w:bookmarkEnd w:id="56"/>
     </w:p>
     <w:p>
       <w:pPr>
@@ -10765,11 +10729,11 @@
         </w:numPr>
         <w:ind w:left="0" w:firstLine="0"/>
       </w:pPr>
-      <w:bookmarkStart w:id="57" w:name="_Toc130888579"/>
+      <w:bookmarkStart w:id="52" w:name="_Toc130888579"/>
       <w:r>
         <w:t>Conditional visibility</w:t>
       </w:r>
-      <w:bookmarkEnd w:id="57"/>
+      <w:bookmarkEnd w:id="52"/>
     </w:p>
     <w:p>
       <w:r>
@@ -10941,7 +10905,7 @@
                     <pic:cNvPicPr/>
                   </pic:nvPicPr>
                   <pic:blipFill>
-                    <a:blip r:embed="rId68"/>
+                    <a:blip r:embed="rId64"/>
                     <a:stretch>
                       <a:fillRect/>
                     </a:stretch>
@@ -11120,7 +11084,7 @@
                     <pic:cNvPicPr/>
                   </pic:nvPicPr>
                   <pic:blipFill>
-                    <a:blip r:embed="rId69"/>
+                    <a:blip r:embed="rId65"/>
                     <a:stretch>
                       <a:fillRect/>
                     </a:stretch>
@@ -11232,7 +11196,7 @@
                     <pic:cNvPicPr/>
                   </pic:nvPicPr>
                   <pic:blipFill>
-                    <a:blip r:embed="rId70"/>
+                    <a:blip r:embed="rId66"/>
                     <a:stretch>
                       <a:fillRect/>
                     </a:stretch>
@@ -11363,7 +11327,7 @@
                     <pic:cNvPicPr/>
                   </pic:nvPicPr>
                   <pic:blipFill>
-                    <a:blip r:embed="rId71"/>
+                    <a:blip r:embed="rId67"/>
                     <a:stretch>
                       <a:fillRect/>
                     </a:stretch>
@@ -11680,7 +11644,7 @@
       <w:r>
         <w:br w:type="page"/>
       </w:r>
-      <w:bookmarkStart w:id="58" w:name="_Toc130888580"/>
+      <w:bookmarkStart w:id="53" w:name="_Toc130888580"/>
       <w:r>
         <w:rPr>
           <w:rFonts w:eastAsiaTheme="minorHAnsi"/>
@@ -11688,7 +11652,7 @@
         <w:lastRenderedPageBreak/>
         <w:t>Repeating UI components</w:t>
       </w:r>
-      <w:bookmarkEnd w:id="58"/>
+      <w:bookmarkEnd w:id="53"/>
     </w:p>
     <w:p>
       <w:r>
@@ -11802,7 +11766,7 @@
                     <pic:cNvPicPr/>
                   </pic:nvPicPr>
                   <pic:blipFill rotWithShape="1">
-                    <a:blip r:embed="rId72"/>
+                    <a:blip r:embed="rId68"/>
                     <a:srcRect r="46352"/>
                     <a:stretch/>
                   </pic:blipFill>
@@ -11908,7 +11872,7 @@
                     <pic:cNvPicPr/>
                   </pic:nvPicPr>
                   <pic:blipFill>
-                    <a:blip r:embed="rId73"/>
+                    <a:blip r:embed="rId69"/>
                     <a:stretch>
                       <a:fillRect/>
                     </a:stretch>
@@ -11951,12 +11915,12 @@
         </w:numPr>
         <w:ind w:left="0" w:firstLine="0"/>
       </w:pPr>
-      <w:bookmarkStart w:id="59" w:name="_Toc130888581"/>
+      <w:bookmarkStart w:id="54" w:name="_Toc130888581"/>
       <w:r>
         <w:lastRenderedPageBreak/>
         <w:t>Dynamic Forms</w:t>
       </w:r>
-      <w:bookmarkEnd w:id="59"/>
+      <w:bookmarkEnd w:id="54"/>
     </w:p>
     <w:p>
       <w:r>
@@ -14250,7 +14214,7 @@
                     <pic:cNvPicPr/>
                   </pic:nvPicPr>
                   <pic:blipFill rotWithShape="1">
-                    <a:blip r:embed="rId74"/>
+                    <a:blip r:embed="rId70"/>
                     <a:srcRect t="19512"/>
                     <a:stretch/>
                   </pic:blipFill>
@@ -14384,7 +14348,7 @@
                     <pic:cNvPicPr/>
                   </pic:nvPicPr>
                   <pic:blipFill>
-                    <a:blip r:embed="rId75"/>
+                    <a:blip r:embed="rId71"/>
                     <a:stretch>
                       <a:fillRect/>
                     </a:stretch>
@@ -14603,7 +14567,7 @@
         <w:spacing w:after="0"/>
         <w:ind w:left="2160"/>
       </w:pPr>
-      <w:bookmarkStart w:id="60" w:name="_Hlk126323065"/>
+      <w:bookmarkStart w:id="55" w:name="_Hlk126323065"/>
       <w:r>
         <w:rPr>
           <w:b/>
@@ -14658,7 +14622,7 @@
       </w:r>
       <w:proofErr w:type="spellEnd"/>
     </w:p>
-    <w:bookmarkEnd w:id="60"/>
+    <w:bookmarkEnd w:id="55"/>
     <w:p>
       <w:pPr>
         <w:pStyle w:val="Body2"/>
@@ -14754,7 +14718,7 @@
         <w:spacing w:after="0"/>
         <w:ind w:left="2160"/>
       </w:pPr>
-      <w:bookmarkStart w:id="61" w:name="_Hlk126332324"/>
+      <w:bookmarkStart w:id="56" w:name="_Hlk126332324"/>
       <w:r>
         <w:rPr>
           <w:b/>
@@ -14815,7 +14779,7 @@
         <w:t>)</w:t>
       </w:r>
     </w:p>
-    <w:bookmarkEnd w:id="61"/>
+    <w:bookmarkEnd w:id="56"/>
     <w:p>
       <w:pPr>
         <w:pStyle w:val="Body2"/>
@@ -16021,7 +15985,7 @@
                     <pic:cNvPicPr/>
                   </pic:nvPicPr>
                   <pic:blipFill>
-                    <a:blip r:embed="rId76"/>
+                    <a:blip r:embed="rId72"/>
                     <a:stretch>
                       <a:fillRect/>
                     </a:stretch>
@@ -16088,7 +16052,7 @@
                     <pic:cNvPicPr/>
                   </pic:nvPicPr>
                   <pic:blipFill>
-                    <a:blip r:embed="rId77"/>
+                    <a:blip r:embed="rId73"/>
                     <a:stretch>
                       <a:fillRect/>
                     </a:stretch>
@@ -16246,12 +16210,12 @@
         </w:numPr>
         <w:ind w:left="0" w:firstLine="0"/>
       </w:pPr>
-      <w:bookmarkStart w:id="62" w:name="_Toc130888582"/>
+      <w:bookmarkStart w:id="57" w:name="_Toc130888582"/>
       <w:r>
         <w:lastRenderedPageBreak/>
         <w:t>Progress Bar</w:t>
       </w:r>
-      <w:bookmarkEnd w:id="62"/>
+      <w:bookmarkEnd w:id="57"/>
     </w:p>
     <w:p>
       <w:r>
@@ -16292,7 +16256,7 @@
                     <pic:cNvPicPr/>
                   </pic:nvPicPr>
                   <pic:blipFill>
-                    <a:blip r:embed="rId78"/>
+                    <a:blip r:embed="rId74"/>
                     <a:stretch>
                       <a:fillRect/>
                     </a:stretch>
@@ -16384,7 +16348,7 @@
                     <pic:cNvPicPr/>
                   </pic:nvPicPr>
                   <pic:blipFill>
-                    <a:blip r:embed="rId79"/>
+                    <a:blip r:embed="rId75"/>
                     <a:stretch>
                       <a:fillRect/>
                     </a:stretch>
@@ -16614,7 +16578,7 @@
                     <pic:cNvPicPr/>
                   </pic:nvPicPr>
                   <pic:blipFill rotWithShape="1">
-                    <a:blip r:embed="rId80"/>
+                    <a:blip r:embed="rId76"/>
                     <a:srcRect l="962" t="2098" r="1227" b="1678"/>
                     <a:stretch/>
                   </pic:blipFill>
@@ -16767,16 +16731,16 @@
       <w:pPr>
         <w:pStyle w:val="Heading2"/>
       </w:pPr>
-      <w:bookmarkStart w:id="63" w:name="_Toc130888583"/>
-      <w:bookmarkStart w:id="64" w:name="_Toc142059081"/>
-      <w:bookmarkStart w:id="65" w:name="_Toc143173651"/>
+      <w:bookmarkStart w:id="58" w:name="_Toc130888583"/>
+      <w:bookmarkStart w:id="59" w:name="_Toc142059081"/>
+      <w:bookmarkStart w:id="60" w:name="_Toc143173651"/>
       <w:r>
         <w:lastRenderedPageBreak/>
         <w:t>Logic</w:t>
       </w:r>
-      <w:bookmarkEnd w:id="63"/>
-      <w:bookmarkEnd w:id="64"/>
-      <w:bookmarkEnd w:id="65"/>
+      <w:bookmarkEnd w:id="58"/>
+      <w:bookmarkEnd w:id="59"/>
+      <w:bookmarkEnd w:id="60"/>
     </w:p>
     <w:p>
       <w:pPr>
@@ -16787,11 +16751,11 @@
         </w:numPr>
         <w:ind w:left="0" w:firstLine="0"/>
       </w:pPr>
-      <w:bookmarkStart w:id="66" w:name="_Toc130888584"/>
+      <w:bookmarkStart w:id="61" w:name="_Toc130888584"/>
       <w:r>
         <w:t>Debugging logic</w:t>
       </w:r>
-      <w:bookmarkEnd w:id="66"/>
+      <w:bookmarkEnd w:id="61"/>
     </w:p>
     <w:p>
       <w:r>
@@ -16869,7 +16833,7 @@
                     <pic:cNvPicPr/>
                   </pic:nvPicPr>
                   <pic:blipFill>
-                    <a:blip r:embed="rId81"/>
+                    <a:blip r:embed="rId77"/>
                     <a:stretch>
                       <a:fillRect/>
                     </a:stretch>
@@ -16932,7 +16896,7 @@
                     <pic:cNvPicPr/>
                   </pic:nvPicPr>
                   <pic:blipFill>
-                    <a:blip r:embed="rId82"/>
+                    <a:blip r:embed="rId78"/>
                     <a:stretch>
                       <a:fillRect/>
                     </a:stretch>
@@ -16992,7 +16956,7 @@
                     <pic:cNvPicPr/>
                   </pic:nvPicPr>
                   <pic:blipFill>
-                    <a:blip r:embed="rId83"/>
+                    <a:blip r:embed="rId79"/>
                     <a:stretch>
                       <a:fillRect/>
                     </a:stretch>
@@ -17171,7 +17135,7 @@
                     <pic:cNvPicPr/>
                   </pic:nvPicPr>
                   <pic:blipFill>
-                    <a:blip r:embed="rId84"/>
+                    <a:blip r:embed="rId80"/>
                     <a:stretch>
                       <a:fillRect/>
                     </a:stretch>
@@ -17260,7 +17224,7 @@
                     <pic:cNvPicPr/>
                   </pic:nvPicPr>
                   <pic:blipFill>
-                    <a:blip r:embed="rId85"/>
+                    <a:blip r:embed="rId81"/>
                     <a:stretch>
                       <a:fillRect/>
                     </a:stretch>
@@ -17290,54 +17254,54 @@
       <w:pPr>
         <w:pStyle w:val="Heading1"/>
       </w:pPr>
-      <w:bookmarkStart w:id="67" w:name="_Toc130888585"/>
-      <w:bookmarkStart w:id="68" w:name="_Toc142059082"/>
-      <w:bookmarkStart w:id="69" w:name="_Toc143173652"/>
+      <w:bookmarkStart w:id="62" w:name="_Toc130888585"/>
+      <w:bookmarkStart w:id="63" w:name="_Toc142059082"/>
+      <w:bookmarkStart w:id="64" w:name="_Toc143173652"/>
       <w:r>
         <w:lastRenderedPageBreak/>
         <w:t>Best Practises</w:t>
       </w:r>
+      <w:bookmarkEnd w:id="62"/>
+      <w:bookmarkEnd w:id="63"/>
+      <w:bookmarkEnd w:id="64"/>
+    </w:p>
+    <w:p>
+      <w:r>
+        <w:t xml:space="preserve">In this section there are some standards and guidelines it is recommended that people wishing to use </w:t>
+      </w:r>
+      <w:proofErr w:type="spellStart"/>
+      <w:r>
+        <w:t>AppGyver</w:t>
+      </w:r>
+      <w:proofErr w:type="spellEnd"/>
+      <w:r>
+        <w:t xml:space="preserve"> and </w:t>
+      </w:r>
+      <w:r>
+        <w:t>CORTEX</w:t>
+      </w:r>
+      <w:r>
+        <w:t xml:space="preserve"> together should adhere to.</w:t>
+      </w:r>
+    </w:p>
+    <w:p>
+      <w:pPr>
+        <w:pStyle w:val="Heading2"/>
+      </w:pPr>
+      <w:bookmarkStart w:id="65" w:name="_Toc130888586"/>
+      <w:bookmarkStart w:id="66" w:name="_Toc142059083"/>
+      <w:bookmarkStart w:id="67" w:name="_Toc143173653"/>
+      <w:proofErr w:type="spellStart"/>
+      <w:r>
+        <w:t>AppGyver</w:t>
+      </w:r>
+      <w:proofErr w:type="spellEnd"/>
+      <w:r>
+        <w:t xml:space="preserve"> Development</w:t>
+      </w:r>
+      <w:bookmarkEnd w:id="65"/>
+      <w:bookmarkEnd w:id="66"/>
       <w:bookmarkEnd w:id="67"/>
-      <w:bookmarkEnd w:id="68"/>
-      <w:bookmarkEnd w:id="69"/>
-    </w:p>
-    <w:p>
-      <w:r>
-        <w:t xml:space="preserve">In this section there are some standards and guidelines it is recommended that people wishing to use </w:t>
-      </w:r>
-      <w:proofErr w:type="spellStart"/>
-      <w:r>
-        <w:t>AppGyver</w:t>
-      </w:r>
-      <w:proofErr w:type="spellEnd"/>
-      <w:r>
-        <w:t xml:space="preserve"> and </w:t>
-      </w:r>
-      <w:r>
-        <w:t>CORTEX</w:t>
-      </w:r>
-      <w:r>
-        <w:t xml:space="preserve"> together should adhere to.</w:t>
-      </w:r>
-    </w:p>
-    <w:p>
-      <w:pPr>
-        <w:pStyle w:val="Heading2"/>
-      </w:pPr>
-      <w:bookmarkStart w:id="70" w:name="_Toc130888586"/>
-      <w:bookmarkStart w:id="71" w:name="_Toc142059083"/>
-      <w:bookmarkStart w:id="72" w:name="_Toc143173653"/>
-      <w:proofErr w:type="spellStart"/>
-      <w:r>
-        <w:t>AppGyver</w:t>
-      </w:r>
-      <w:proofErr w:type="spellEnd"/>
-      <w:r>
-        <w:t xml:space="preserve"> Development</w:t>
-      </w:r>
-      <w:bookmarkEnd w:id="70"/>
-      <w:bookmarkEnd w:id="71"/>
-      <w:bookmarkEnd w:id="72"/>
     </w:p>
     <w:p>
       <w:pPr>
@@ -17348,11 +17312,11 @@
         </w:numPr>
         <w:ind w:left="0" w:firstLine="0"/>
       </w:pPr>
-      <w:bookmarkStart w:id="73" w:name="_Toc130888587"/>
+      <w:bookmarkStart w:id="68" w:name="_Toc130888587"/>
       <w:r>
         <w:t>Variables</w:t>
       </w:r>
-      <w:bookmarkEnd w:id="73"/>
+      <w:bookmarkEnd w:id="68"/>
     </w:p>
     <w:p>
       <w:pPr>
@@ -17460,11 +17424,11 @@
         </w:numPr>
         <w:ind w:left="0" w:firstLine="0"/>
       </w:pPr>
-      <w:bookmarkStart w:id="74" w:name="_Toc130888588"/>
+      <w:bookmarkStart w:id="69" w:name="_Toc130888588"/>
       <w:r>
         <w:t>Logic</w:t>
       </w:r>
-      <w:bookmarkEnd w:id="74"/>
+      <w:bookmarkEnd w:id="69"/>
     </w:p>
     <w:p>
       <w:pPr>
@@ -17527,7 +17491,7 @@
                     <pic:cNvPicPr/>
                   </pic:nvPicPr>
                   <pic:blipFill>
-                    <a:blip r:embed="rId86"/>
+                    <a:blip r:embed="rId82"/>
                     <a:stretch>
                       <a:fillRect/>
                     </a:stretch>
@@ -17600,7 +17564,7 @@
                     <pic:cNvPicPr/>
                   </pic:nvPicPr>
                   <pic:blipFill rotWithShape="1">
-                    <a:blip r:embed="rId87"/>
+                    <a:blip r:embed="rId83"/>
                     <a:srcRect t="37364"/>
                     <a:stretch/>
                   </pic:blipFill>
@@ -17657,7 +17621,7 @@
                     <pic:cNvPicPr/>
                   </pic:nvPicPr>
                   <pic:blipFill>
-                    <a:blip r:embed="rId88"/>
+                    <a:blip r:embed="rId84"/>
                     <a:stretch>
                       <a:fillRect/>
                     </a:stretch>
@@ -17801,7 +17765,7 @@
                     <pic:cNvPicPr/>
                   </pic:nvPicPr>
                   <pic:blipFill>
-                    <a:blip r:embed="rId89"/>
+                    <a:blip r:embed="rId85"/>
                     <a:stretch>
                       <a:fillRect/>
                     </a:stretch>
@@ -17841,11 +17805,11 @@
         </w:numPr>
         <w:ind w:left="0" w:firstLine="0"/>
       </w:pPr>
-      <w:bookmarkStart w:id="75" w:name="_Toc130888589"/>
+      <w:bookmarkStart w:id="70" w:name="_Toc130888589"/>
       <w:r>
         <w:t>Ui Pages</w:t>
       </w:r>
-      <w:bookmarkEnd w:id="75"/>
+      <w:bookmarkEnd w:id="70"/>
     </w:p>
     <w:p>
       <w:pPr>
@@ -17971,9 +17935,9 @@
       <w:pPr>
         <w:pStyle w:val="Heading2"/>
       </w:pPr>
-      <w:bookmarkStart w:id="76" w:name="_Toc130888590"/>
-      <w:bookmarkStart w:id="77" w:name="_Toc142059084"/>
-      <w:bookmarkStart w:id="78" w:name="_Toc143173654"/>
+      <w:bookmarkStart w:id="71" w:name="_Toc130888590"/>
+      <w:bookmarkStart w:id="72" w:name="_Toc142059084"/>
+      <w:bookmarkStart w:id="73" w:name="_Toc143173654"/>
       <w:r>
         <w:lastRenderedPageBreak/>
         <w:t>CORTEX</w:t>
@@ -17981,9 +17945,9 @@
       <w:r>
         <w:t xml:space="preserve"> Development</w:t>
       </w:r>
-      <w:bookmarkEnd w:id="76"/>
-      <w:bookmarkEnd w:id="77"/>
-      <w:bookmarkEnd w:id="78"/>
+      <w:bookmarkEnd w:id="71"/>
+      <w:bookmarkEnd w:id="72"/>
+      <w:bookmarkEnd w:id="73"/>
     </w:p>
     <w:p>
       <w:pPr>
@@ -17994,11 +17958,11 @@
         </w:numPr>
         <w:ind w:left="0" w:firstLine="0"/>
       </w:pPr>
-      <w:bookmarkStart w:id="79" w:name="_Toc130888591"/>
+      <w:bookmarkStart w:id="74" w:name="_Toc130888591"/>
       <w:r>
         <w:t>Flow Hierarchy</w:t>
       </w:r>
-      <w:bookmarkEnd w:id="79"/>
+      <w:bookmarkEnd w:id="74"/>
     </w:p>
     <w:p>
       <w:r>
@@ -18083,11 +18047,11 @@
         </w:numPr>
         <w:ind w:left="0" w:firstLine="0"/>
       </w:pPr>
-      <w:bookmarkStart w:id="80" w:name="_Toc130888592"/>
+      <w:bookmarkStart w:id="75" w:name="_Toc130888592"/>
       <w:r>
         <w:t>Checking Authentication Tokens</w:t>
       </w:r>
-      <w:bookmarkEnd w:id="80"/>
+      <w:bookmarkEnd w:id="75"/>
     </w:p>
     <w:p>
       <w:r>
@@ -18186,12 +18150,12 @@
         </w:numPr>
         <w:ind w:left="0" w:firstLine="0"/>
       </w:pPr>
-      <w:bookmarkStart w:id="81" w:name="_Toc130888593"/>
+      <w:bookmarkStart w:id="76" w:name="_Toc130888593"/>
       <w:r>
         <w:lastRenderedPageBreak/>
         <w:t>Exceptions</w:t>
       </w:r>
-      <w:bookmarkEnd w:id="81"/>
+      <w:bookmarkEnd w:id="76"/>
     </w:p>
     <w:p>
       <w:pPr>
@@ -18303,7 +18267,7 @@
                     <pic:cNvPicPr/>
                   </pic:nvPicPr>
                   <pic:blipFill>
-                    <a:blip r:embed="rId90"/>
+                    <a:blip r:embed="rId86"/>
                     <a:stretch>
                       <a:fillRect/>
                     </a:stretch>
@@ -18354,21 +18318,21 @@
       <w:pPr>
         <w:pStyle w:val="Heading1"/>
       </w:pPr>
-      <w:bookmarkStart w:id="82" w:name="_Toc142059085"/>
-      <w:bookmarkStart w:id="83" w:name="_Toc143173655"/>
+      <w:bookmarkStart w:id="77" w:name="_Toc142059085"/>
+      <w:bookmarkStart w:id="78" w:name="_Toc143173655"/>
       <w:r>
         <w:lastRenderedPageBreak/>
         <w:t>Appendix A: Supported Changes</w:t>
       </w:r>
-      <w:bookmarkEnd w:id="82"/>
-      <w:bookmarkEnd w:id="83"/>
+      <w:bookmarkEnd w:id="77"/>
+      <w:bookmarkEnd w:id="78"/>
     </w:p>
     <w:p>
       <w:pPr>
         <w:pStyle w:val="Heading2"/>
       </w:pPr>
-      <w:bookmarkStart w:id="84" w:name="_Toc142059086"/>
-      <w:bookmarkStart w:id="85" w:name="_Toc143173656"/>
+      <w:bookmarkStart w:id="79" w:name="_Toc142059086"/>
+      <w:bookmarkStart w:id="80" w:name="_Toc143173656"/>
       <w:proofErr w:type="spellStart"/>
       <w:r>
         <w:t>AppGyver</w:t>
@@ -18383,8 +18347,8 @@
       <w:r>
         <w:t>Component</w:t>
       </w:r>
-      <w:bookmarkEnd w:id="84"/>
-      <w:bookmarkEnd w:id="85"/>
+      <w:bookmarkEnd w:id="79"/>
+      <w:bookmarkEnd w:id="80"/>
     </w:p>
     <w:p>
       <w:r>
@@ -18690,13 +18654,13 @@
       <w:pPr>
         <w:pStyle w:val="Heading2"/>
       </w:pPr>
-      <w:bookmarkStart w:id="86" w:name="_Toc142059087"/>
-      <w:bookmarkStart w:id="87" w:name="_Toc143173657"/>
+      <w:bookmarkStart w:id="81" w:name="_Toc142059087"/>
+      <w:bookmarkStart w:id="82" w:name="_Toc143173657"/>
       <w:r>
         <w:t>CORTEX Flows</w:t>
       </w:r>
-      <w:bookmarkEnd w:id="86"/>
-      <w:bookmarkEnd w:id="87"/>
+      <w:bookmarkEnd w:id="81"/>
+      <w:bookmarkEnd w:id="82"/>
     </w:p>
     <w:p>
       <w:r>
@@ -18767,240 +18731,6 @@
     </w:sectPr>
   </w:body>
 </w:document>
-</file>
-
-<file path=word/comments.xml><?xml version="1.0" encoding="utf-8"?>
-<w:comments xmlns:wpc="http://schemas.microsoft.com/office/word/2010/wordprocessingCanvas" xmlns:cx="http://schemas.microsoft.com/office/drawing/2014/chartex" xmlns:cx1="http://schemas.microsoft.com/office/drawing/2015/9/8/chartex" xmlns:cx2="http://schemas.microsoft.com/office/drawing/2015/10/21/chartex" xmlns:cx3="http://schemas.microsoft.com/office/drawing/2016/5/9/chartex" xmlns:cx4="http://schemas.microsoft.com/office/drawing/2016/5/10/chartex" xmlns:cx5="http://schemas.microsoft.com/office/drawing/2016/5/11/chartex" xmlns:cx6="http://schemas.microsoft.com/office/drawing/2016/5/12/chartex" xmlns:cx7="http://schemas.microsoft.com/office/drawing/2016/5/13/chartex" xmlns:cx8="http://schemas.microsoft.com/office/drawing/2016/5/14/chartex" xmlns:mc="http://schemas.openxmlformats.org/markup-compatibility/2006" xmlns:aink="http://schemas.microsoft.com/office/drawing/2016/ink" xmlns:am3d="http://schemas.microsoft.com/office/drawing/2017/model3d" xmlns:o="urn:schemas-microsoft-com:office:office" xmlns:oel="http://schemas.microsoft.com/office/2019/extlst" xmlns:r="http://schemas.openxmlformats.org/officeDocument/2006/relationships" xmlns:m="http://schemas.openxmlformats.org/officeDocument/2006/math" xmlns:v="urn:schemas-microsoft-com:vml" xmlns:wp14="http://schemas.microsoft.com/office/word/2010/wordprocessingDrawing" xmlns:wp="http://schemas.openxmlformats.org/drawingml/2006/wordprocessingDrawing" xmlns:w10="urn:schemas-microsoft-com:office:word" xmlns:w="http://schemas.openxmlformats.org/wordprocessingml/2006/main" xmlns:w14="http://schemas.microsoft.com/office/word/2010/wordml" xmlns:w15="http://schemas.microsoft.com/office/word/2012/wordml" xmlns:w16cex="http://schemas.microsoft.com/office/word/2018/wordml/cex" xmlns:w16cid="http://schemas.microsoft.com/office/word/2016/wordml/cid" xmlns:w16="http://schemas.microsoft.com/office/word/2018/wordml" xmlns:w16du="http://schemas.microsoft.com/office/word/2023/wordml/word16du" xmlns:w16sdtdh="http://schemas.microsoft.com/office/word/2020/wordml/sdtdatahash" xmlns:w16se="http://schemas.microsoft.com/office/word/2015/wordml/symex" xmlns:wpg="http://schemas.microsoft.com/office/word/2010/wordprocessingGroup" xmlns:wpi="http://schemas.microsoft.com/office/word/2010/wordprocessingInk" xmlns:wne="http://schemas.microsoft.com/office/word/2006/wordml" xmlns:wps="http://schemas.microsoft.com/office/word/2010/wordprocessingShape" mc:Ignorable="w14 w15 w16se w16cid w16 w16cex w16sdtdh w16du wp14">
-  <w:comment w:id="25" w:author="Amadeu Obach" w:date="2023-03-27T14:31:00Z" w:initials="AO">
-    <w:p>
-      <w:pPr>
-        <w:pStyle w:val="CommentText"/>
-        <w:jc w:val="left"/>
-      </w:pPr>
-      <w:r>
-        <w:rPr>
-          <w:rStyle w:val="CommentReference"/>
-        </w:rPr>
-        <w:annotationRef/>
-      </w:r>
-      <w:r>
-        <w:t>I would remove this as it is already covered and done in the deployment document. I do not see the point of having it here. Maybe a reference that this is required...</w:t>
-      </w:r>
-    </w:p>
-  </w:comment>
-  <w:comment w:id="26" w:author="Jonathan Rogers" w:date="2023-03-27T14:38:00Z" w:initials="JR">
-    <w:p>
-      <w:pPr>
-        <w:pStyle w:val="CommentText"/>
-        <w:jc w:val="left"/>
-      </w:pPr>
-      <w:r>
-        <w:rPr>
-          <w:rStyle w:val="CommentReference"/>
-        </w:rPr>
-        <w:annotationRef/>
-      </w:r>
-      <w:r>
-        <w:t>This was added because Stephen Connor wanted a reference for the whole process in one place, so I'm going to leave it for now</w:t>
-      </w:r>
-    </w:p>
-  </w:comment>
-  <w:comment w:id="27" w:author="Amadeu Obach" w:date="2023-03-27T14:36:00Z" w:initials="AO">
-    <w:p>
-      <w:pPr>
-        <w:pStyle w:val="CommentText"/>
-        <w:jc w:val="left"/>
-      </w:pPr>
-      <w:r>
-        <w:rPr>
-          <w:rStyle w:val="CommentReference"/>
-        </w:rPr>
-        <w:annotationRef/>
-      </w:r>
-      <w:r>
-        <w:t xml:space="preserve">It should mention that they will received an email with a link to download the app. And maybe mention that it could take some time (up to 2 hours) </w:t>
-      </w:r>
-    </w:p>
-  </w:comment>
-  <w:comment w:id="28" w:author="Amadeu Obach" w:date="2023-03-27T14:37:00Z" w:initials="AO">
-    <w:p>
-      <w:pPr>
-        <w:pStyle w:val="CommentText"/>
-        <w:jc w:val="left"/>
-      </w:pPr>
-      <w:r>
-        <w:rPr>
-          <w:rStyle w:val="CommentReference"/>
-        </w:rPr>
-        <w:annotationRef/>
-      </w:r>
-      <w:r>
-        <w:t>Do we need to do this? Is not just overwriting the existing files? -  this has already been done in the deployment.</w:t>
-      </w:r>
-    </w:p>
-  </w:comment>
-  <w:comment w:id="37" w:author="Amadeu Obach" w:date="2023-03-27T16:07:00Z" w:initials="AO">
-    <w:p>
-      <w:pPr>
-        <w:pStyle w:val="CommentText"/>
-        <w:jc w:val="left"/>
-      </w:pPr>
-      <w:r>
-        <w:rPr>
-          <w:rStyle w:val="CommentReference"/>
-        </w:rPr>
-        <w:annotationRef/>
-      </w:r>
-      <w:r>
-        <w:t>How?</w:t>
-      </w:r>
-    </w:p>
-    <w:p>
-      <w:pPr>
-        <w:pStyle w:val="CommentText"/>
-        <w:jc w:val="left"/>
-      </w:pPr>
-      <w:r>
-        <w:t>I go the my app in appgyver.</w:t>
-      </w:r>
-    </w:p>
-    <w:p>
-      <w:pPr>
-        <w:pStyle w:val="CommentText"/>
-        <w:jc w:val="left"/>
-      </w:pPr>
-      <w:r>
-        <w:t>Then click on Admin Settings in the top left</w:t>
-      </w:r>
-    </w:p>
-    <w:p>
-      <w:pPr>
-        <w:pStyle w:val="CommentText"/>
-        <w:jc w:val="left"/>
-      </w:pPr>
-      <w:r>
-        <w:t>Then click on add new page + button in the top left</w:t>
-      </w:r>
-    </w:p>
-    <w:p>
-      <w:pPr>
-        <w:pStyle w:val="CommentText"/>
-        <w:jc w:val="left"/>
-      </w:pPr>
-      <w:r>
-        <w:t>It opens a dialogue: enter the page name</w:t>
-      </w:r>
-    </w:p>
-    <w:p>
-      <w:pPr>
-        <w:pStyle w:val="CommentText"/>
-        <w:jc w:val="left"/>
-      </w:pPr>
-      <w:r>
-        <w:t>Click Ok</w:t>
-      </w:r>
-    </w:p>
-    <w:p>
-      <w:pPr>
-        <w:pStyle w:val="CommentText"/>
-        <w:jc w:val="left"/>
-      </w:pPr>
-      <w:r>
-        <w:t>It create a page with a headline and a text.</w:t>
-      </w:r>
-    </w:p>
-    <w:p>
-      <w:pPr>
-        <w:pStyle w:val="CommentText"/>
-        <w:jc w:val="left"/>
-      </w:pPr>
-      <w:r>
-        <w:t>Select and remove both items</w:t>
-      </w:r>
-    </w:p>
-    <w:p>
-      <w:pPr>
-        <w:pStyle w:val="CommentText"/>
-        <w:jc w:val="left"/>
-      </w:pPr>
-      <w:r>
-        <w:t>Click save</w:t>
-      </w:r>
-    </w:p>
-    <w:p>
-      <w:pPr>
-        <w:pStyle w:val="CommentText"/>
-        <w:jc w:val="left"/>
-      </w:pPr>
-      <w:r>
-        <w:t>Open page template page? How? What do you mean?</w:t>
-      </w:r>
-    </w:p>
-    <w:p>
-      <w:pPr>
-        <w:pStyle w:val="CommentText"/>
-        <w:jc w:val="left"/>
-      </w:pPr>
-      <w:r>
-        <w:t>Go to pages by clicking on top left name of the page.</w:t>
-      </w:r>
-    </w:p>
-    <w:p>
-      <w:pPr>
-        <w:pStyle w:val="CommentText"/>
-        <w:jc w:val="left"/>
-      </w:pPr>
-      <w:r>
-        <w:t>Click on Page Template</w:t>
-      </w:r>
-    </w:p>
-    <w:p>
-      <w:pPr>
-        <w:pStyle w:val="CommentText"/>
-        <w:jc w:val="left"/>
-      </w:pPr>
-    </w:p>
-    <w:p>
-      <w:pPr>
-        <w:pStyle w:val="CommentText"/>
-        <w:jc w:val="left"/>
-      </w:pPr>
-      <w:r>
-        <w:t>My Page Template looks different. It says Heading instead of Page Title</w:t>
-      </w:r>
-    </w:p>
-  </w:comment>
-</w:comments>
-</file>
-
-<file path=word/commentsExtended.xml><?xml version="1.0" encoding="utf-8"?>
-<w15:commentsEx xmlns:wpc="http://schemas.microsoft.com/office/word/2010/wordprocessingCanvas" xmlns:cx="http://schemas.microsoft.com/office/drawing/2014/chartex" xmlns:cx1="http://schemas.microsoft.com/office/drawing/2015/9/8/chartex" xmlns:cx2="http://schemas.microsoft.com/office/drawing/2015/10/21/chartex" xmlns:cx3="http://schemas.microsoft.com/office/drawing/2016/5/9/chartex" xmlns:cx4="http://schemas.microsoft.com/office/drawing/2016/5/10/chartex" xmlns:cx5="http://schemas.microsoft.com/office/drawing/2016/5/11/chartex" xmlns:cx6="http://schemas.microsoft.com/office/drawing/2016/5/12/chartex" xmlns:cx7="http://schemas.microsoft.com/office/drawing/2016/5/13/chartex" xmlns:cx8="http://schemas.microsoft.com/office/drawing/2016/5/14/chartex" xmlns:mc="http://schemas.openxmlformats.org/markup-compatibility/2006" xmlns:aink="http://schemas.microsoft.com/office/drawing/2016/ink" xmlns:am3d="http://schemas.microsoft.com/office/drawing/2017/model3d" xmlns:o="urn:schemas-microsoft-com:office:office" xmlns:oel="http://schemas.microsoft.com/office/2019/extlst" xmlns:r="http://schemas.openxmlformats.org/officeDocument/2006/relationships" xmlns:m="http://schemas.openxmlformats.org/officeDocument/2006/math" xmlns:v="urn:schemas-microsoft-com:vml" xmlns:wp14="http://schemas.microsoft.com/office/word/2010/wordprocessingDrawing" xmlns:wp="http://schemas.openxmlformats.org/drawingml/2006/wordprocessingDrawing" xmlns:w10="urn:schemas-microsoft-com:office:word" xmlns:w="http://schemas.openxmlformats.org/wordprocessingml/2006/main" xmlns:w14="http://schemas.microsoft.com/office/word/2010/wordml" xmlns:w15="http://schemas.microsoft.com/office/word/2012/wordml" xmlns:w16cex="http://schemas.microsoft.com/office/word/2018/wordml/cex" xmlns:w16cid="http://schemas.microsoft.com/office/word/2016/wordml/cid" xmlns:w16="http://schemas.microsoft.com/office/word/2018/wordml" xmlns:w16du="http://schemas.microsoft.com/office/word/2023/wordml/word16du" xmlns:w16sdtdh="http://schemas.microsoft.com/office/word/2020/wordml/sdtdatahash" xmlns:w16se="http://schemas.microsoft.com/office/word/2015/wordml/symex" xmlns:wpg="http://schemas.microsoft.com/office/word/2010/wordprocessingGroup" xmlns:wpi="http://schemas.microsoft.com/office/word/2010/wordprocessingInk" xmlns:wne="http://schemas.microsoft.com/office/word/2006/wordml" xmlns:wps="http://schemas.microsoft.com/office/word/2010/wordprocessingShape" mc:Ignorable="w14 w15 w16se w16cid w16 w16cex w16sdtdh w16du wp14">
-  <w15:commentEx w15:paraId="1B0068BC" w15:done="1"/>
-  <w15:commentEx w15:paraId="79BEB0C3" w15:paraIdParent="1B0068BC" w15:done="1"/>
-  <w15:commentEx w15:paraId="23901916" w15:done="1"/>
-  <w15:commentEx w15:paraId="6A1F185D" w15:done="1"/>
-  <w15:commentEx w15:paraId="2DD6C462" w15:done="1"/>
-</w15:commentsEx>
-</file>
-
-<file path=word/commentsExtensible.xml><?xml version="1.0" encoding="utf-8"?>
-<w16cex:commentsExtensible xmlns:wpc="http://schemas.microsoft.com/office/word/2010/wordprocessingCanvas" xmlns:cx="http://schemas.microsoft.com/office/drawing/2014/chartex" xmlns:cx1="http://schemas.microsoft.com/office/drawing/2015/9/8/chartex" xmlns:cx2="http://schemas.microsoft.com/office/drawing/2015/10/21/chartex" xmlns:cx3="http://schemas.microsoft.com/office/drawing/2016/5/9/chartex" xmlns:cx4="http://schemas.microsoft.com/office/drawing/2016/5/10/chartex" xmlns:cx5="http://schemas.microsoft.com/office/drawing/2016/5/11/chartex" xmlns:cx6="http://schemas.microsoft.com/office/drawing/2016/5/12/chartex" xmlns:cx7="http://schemas.microsoft.com/office/drawing/2016/5/13/chartex" xmlns:cx8="http://schemas.microsoft.com/office/drawing/2016/5/14/chartex" xmlns:cr="http://schemas.microsoft.com/office/comments/2020/reactions" xmlns:mc="http://schemas.openxmlformats.org/markup-compatibility/2006" xmlns:aink="http://schemas.microsoft.com/office/drawing/2016/ink" xmlns:am3d="http://schemas.microsoft.com/office/drawing/2017/model3d" xmlns:o="urn:schemas-microsoft-com:office:office" xmlns:oel="http://schemas.microsoft.com/office/2019/extlst" xmlns:r="http://schemas.openxmlformats.org/officeDocument/2006/relationships" xmlns:m="http://schemas.openxmlformats.org/officeDocument/2006/math" xmlns:v="urn:schemas-microsoft-com:vml" xmlns:wp14="http://schemas.microsoft.com/office/word/2010/wordprocessingDrawing" xmlns:wp="http://schemas.openxmlformats.org/drawingml/2006/wordprocessingDrawing" xmlns:w10="urn:schemas-microsoft-com:office:word" xmlns:w="http://schemas.openxmlformats.org/wordprocessingml/2006/main" xmlns:w14="http://schemas.microsoft.com/office/word/2010/wordml" xmlns:w15="http://schemas.microsoft.com/office/word/2012/wordml" xmlns:w16cex="http://schemas.microsoft.com/office/word/2018/wordml/cex" xmlns:w16cid="http://schemas.microsoft.com/office/word/2016/wordml/cid" xmlns:w16="http://schemas.microsoft.com/office/word/2018/wordml" xmlns:w16du="http://schemas.microsoft.com/office/word/2023/wordml/word16du" xmlns:w16sdtdh="http://schemas.microsoft.com/office/word/2020/wordml/sdtdatahash" xmlns:w16se="http://schemas.microsoft.com/office/word/2015/wordml/symex" xmlns:wpg="http://schemas.microsoft.com/office/word/2010/wordprocessingGroup" xmlns:wpi="http://schemas.microsoft.com/office/word/2010/wordprocessingInk" xmlns:wne="http://schemas.microsoft.com/office/word/2006/wordml" xmlns:wps="http://schemas.microsoft.com/office/word/2010/wordprocessingShape" mc:Ignorable="w14 w15 w16se w16cid w16 w16cex w16sdtdh cr w16du wp14">
-  <w16cex:commentExtensible w16cex:durableId="27CC2727" w16cex:dateUtc="2023-03-27T13:31:00Z"/>
-  <w16cex:commentExtensible w16cex:durableId="27CC28DD" w16cex:dateUtc="2023-03-27T13:38:00Z"/>
-  <w16cex:commentExtensible w16cex:durableId="27CC2853" w16cex:dateUtc="2023-03-27T13:36:00Z"/>
-  <w16cex:commentExtensible w16cex:durableId="27CC28C2" w16cex:dateUtc="2023-03-27T13:37:00Z"/>
-  <w16cex:commentExtensible w16cex:durableId="27CC3DB6" w16cex:dateUtc="2023-03-27T15:07:00Z"/>
-</w16cex:commentsExtensible>
-</file>
-
-<file path=word/commentsIds.xml><?xml version="1.0" encoding="utf-8"?>
-<w16cid:commentsIds xmlns:wpc="http://schemas.microsoft.com/office/word/2010/wordprocessingCanvas" xmlns:cx="http://schemas.microsoft.com/office/drawing/2014/chartex" xmlns:cx1="http://schemas.microsoft.com/office/drawing/2015/9/8/chartex" xmlns:cx2="http://schemas.microsoft.com/office/drawing/2015/10/21/chartex" xmlns:cx3="http://schemas.microsoft.com/office/drawing/2016/5/9/chartex" xmlns:cx4="http://schemas.microsoft.com/office/drawing/2016/5/10/chartex" xmlns:cx5="http://schemas.microsoft.com/office/drawing/2016/5/11/chartex" xmlns:cx6="http://schemas.microsoft.com/office/drawing/2016/5/12/chartex" xmlns:cx7="http://schemas.microsoft.com/office/drawing/2016/5/13/chartex" xmlns:cx8="http://schemas.microsoft.com/office/drawing/2016/5/14/chartex" xmlns:mc="http://schemas.openxmlformats.org/markup-compatibility/2006" xmlns:aink="http://schemas.microsoft.com/office/drawing/2016/ink" xmlns:am3d="http://schemas.microsoft.com/office/drawing/2017/model3d" xmlns:o="urn:schemas-microsoft-com:office:office" xmlns:oel="http://schemas.microsoft.com/office/2019/extlst" xmlns:r="http://schemas.openxmlformats.org/officeDocument/2006/relationships" xmlns:m="http://schemas.openxmlformats.org/officeDocument/2006/math" xmlns:v="urn:schemas-microsoft-com:vml" xmlns:wp14="http://schemas.microsoft.com/office/word/2010/wordprocessingDrawing" xmlns:wp="http://schemas.openxmlformats.org/drawingml/2006/wordprocessingDrawing" xmlns:w10="urn:schemas-microsoft-com:office:word" xmlns:w="http://schemas.openxmlformats.org/wordprocessingml/2006/main" xmlns:w14="http://schemas.microsoft.com/office/word/2010/wordml" xmlns:w15="http://schemas.microsoft.com/office/word/2012/wordml" xmlns:w16cex="http://schemas.microsoft.com/office/word/2018/wordml/cex" xmlns:w16cid="http://schemas.microsoft.com/office/word/2016/wordml/cid" xmlns:w16="http://schemas.microsoft.com/office/word/2018/wordml" xmlns:w16du="http://schemas.microsoft.com/office/word/2023/wordml/word16du" xmlns:w16sdtdh="http://schemas.microsoft.com/office/word/2020/wordml/sdtdatahash" xmlns:w16se="http://schemas.microsoft.com/office/word/2015/wordml/symex" xmlns:wpg="http://schemas.microsoft.com/office/word/2010/wordprocessingGroup" xmlns:wpi="http://schemas.microsoft.com/office/word/2010/wordprocessingInk" xmlns:wne="http://schemas.microsoft.com/office/word/2006/wordml" xmlns:wps="http://schemas.microsoft.com/office/word/2010/wordprocessingShape" mc:Ignorable="w14 w15 w16se w16cid w16 w16cex w16sdtdh w16du wp14">
-  <w16cid:commentId w16cid:paraId="1B0068BC" w16cid:durableId="27CC2727"/>
-  <w16cid:commentId w16cid:paraId="79BEB0C3" w16cid:durableId="27CC28DD"/>
-  <w16cid:commentId w16cid:paraId="23901916" w16cid:durableId="27CC2853"/>
-  <w16cid:commentId w16cid:paraId="6A1F185D" w16cid:durableId="27CC28C2"/>
-  <w16cid:commentId w16cid:paraId="2DD6C462" w16cid:durableId="27CC3DB6"/>
-</w16cid:commentsIds>
 </file>
 
 <file path=word/endnotes.xml><?xml version="1.0" encoding="utf-8"?>
@@ -47203,17 +46933,6 @@
   </w:num>
   <w:numIdMacAtCleanup w:val="280"/>
 </w:numbering>
-</file>
-
-<file path=word/people.xml><?xml version="1.0" encoding="utf-8"?>
-<w15:people xmlns:wpc="http://schemas.microsoft.com/office/word/2010/wordprocessingCanvas" xmlns:cx="http://schemas.microsoft.com/office/drawing/2014/chartex" xmlns:cx1="http://schemas.microsoft.com/office/drawing/2015/9/8/chartex" xmlns:cx2="http://schemas.microsoft.com/office/drawing/2015/10/21/chartex" xmlns:cx3="http://schemas.microsoft.com/office/drawing/2016/5/9/chartex" xmlns:cx4="http://schemas.microsoft.com/office/drawing/2016/5/10/chartex" xmlns:cx5="http://schemas.microsoft.com/office/drawing/2016/5/11/chartex" xmlns:cx6="http://schemas.microsoft.com/office/drawing/2016/5/12/chartex" xmlns:cx7="http://schemas.microsoft.com/office/drawing/2016/5/13/chartex" xmlns:cx8="http://schemas.microsoft.com/office/drawing/2016/5/14/chartex" xmlns:mc="http://schemas.openxmlformats.org/markup-compatibility/2006" xmlns:aink="http://schemas.microsoft.com/office/drawing/2016/ink" xmlns:am3d="http://schemas.microsoft.com/office/drawing/2017/model3d" xmlns:o="urn:schemas-microsoft-com:office:office" xmlns:oel="http://schemas.microsoft.com/office/2019/extlst" xmlns:r="http://schemas.openxmlformats.org/officeDocument/2006/relationships" xmlns:m="http://schemas.openxmlformats.org/officeDocument/2006/math" xmlns:v="urn:schemas-microsoft-com:vml" xmlns:wp14="http://schemas.microsoft.com/office/word/2010/wordprocessingDrawing" xmlns:wp="http://schemas.openxmlformats.org/drawingml/2006/wordprocessingDrawing" xmlns:w10="urn:schemas-microsoft-com:office:word" xmlns:w="http://schemas.openxmlformats.org/wordprocessingml/2006/main" xmlns:w14="http://schemas.microsoft.com/office/word/2010/wordml" xmlns:w15="http://schemas.microsoft.com/office/word/2012/wordml" xmlns:w16cex="http://schemas.microsoft.com/office/word/2018/wordml/cex" xmlns:w16cid="http://schemas.microsoft.com/office/word/2016/wordml/cid" xmlns:w16="http://schemas.microsoft.com/office/word/2018/wordml" xmlns:w16du="http://schemas.microsoft.com/office/word/2023/wordml/word16du" xmlns:w16sdtdh="http://schemas.microsoft.com/office/word/2020/wordml/sdtdatahash" xmlns:w16se="http://schemas.microsoft.com/office/word/2015/wordml/symex" xmlns:wpg="http://schemas.microsoft.com/office/word/2010/wordprocessingGroup" xmlns:wpi="http://schemas.microsoft.com/office/word/2010/wordprocessingInk" xmlns:wne="http://schemas.microsoft.com/office/word/2006/wordml" xmlns:wps="http://schemas.microsoft.com/office/word/2010/wordprocessingShape" mc:Ignorable="w14 w15 w16se w16cid w16 w16cex w16sdtdh w16du wp14">
-  <w15:person w15:author="Amadeu Obach">
-    <w15:presenceInfo w15:providerId="AD" w15:userId="S::amadeu.obach@cortex.co.uk::e2c9ffc7-c831-4f97-8284-f9d8ee991470"/>
-  </w15:person>
-  <w15:person w15:author="Jonathan Rogers">
-    <w15:presenceInfo w15:providerId="AD" w15:userId="S::Jonathan.Rogers@cortex.co.uk::0015febe-b97c-4d2d-9c74-e36cf612a883"/>
-  </w15:person>
-</w15:people>
 </file>
 
 <file path=word/styles.xml><?xml version="1.0" encoding="utf-8"?>

</xml_diff>